<commit_message>
Implemented and tested JtQJ
</commit_message>
<xml_diff>
--- a/pest++_input.docx
+++ b/pest++_input.docx
@@ -11169,7 +11169,7 @@
       </w:tblPr>
       <w:tblGrid>
         <w:gridCol w:w="2271"/>
-        <w:gridCol w:w="977"/>
+        <w:gridCol w:w="1059"/>
         <w:gridCol w:w="2532"/>
         <w:gridCol w:w="4172"/>
       </w:tblGrid>
@@ -11979,6 +11979,152 @@
                 <w:lang w:val="en-AU"/>
               </w:rPr>
             </w:pPr>
+          </w:p>
+        </w:tc>
+      </w:tr>
+      <w:tr>
+        <w:trPr>
+          <w:cantSplit/>
+        </w:trPr>
+        <w:tc>
+          <w:tcPr>
+            <w:tcW w:w="2031" w:type="dxa"/>
+          </w:tcPr>
+          <w:p>
+            <w:pPr>
+              <w:spacing w:line="240" w:lineRule="auto"/>
+              <w:rPr>
+                <w:rStyle w:val="Technical2"/>
+                <w:rFonts w:ascii="Courier New" w:hAnsi="Courier New" w:cs="Courier New"/>
+                <w:szCs w:val="20"/>
+              </w:rPr>
+            </w:pPr>
+            <w:r>
+              <w:rPr>
+                <w:rStyle w:val="Technical2"/>
+                <w:rFonts w:ascii="Courier New" w:hAnsi="Courier New" w:cs="Courier New"/>
+                <w:szCs w:val="20"/>
+              </w:rPr>
+              <w:t>MAT_INV</w:t>
+            </w:r>
+          </w:p>
+        </w:tc>
+        <w:tc>
+          <w:tcPr>
+            <w:tcW w:w="977" w:type="dxa"/>
+          </w:tcPr>
+          <w:p>
+            <w:pPr>
+              <w:pStyle w:val="Default"/>
+              <w:rPr>
+                <w:sz w:val="23"/>
+                <w:szCs w:val="23"/>
+              </w:rPr>
+            </w:pPr>
+            <w:r>
+              <w:rPr>
+                <w:sz w:val="23"/>
+                <w:szCs w:val="23"/>
+              </w:rPr>
+              <w:t>String</w:t>
+            </w:r>
+          </w:p>
+        </w:tc>
+        <w:tc>
+          <w:tcPr>
+            <w:tcW w:w="2532" w:type="dxa"/>
+          </w:tcPr>
+          <w:p>
+            <w:pPr>
+              <w:spacing w:after="0" w:afterAutospacing="0" w:line="240" w:lineRule="auto"/>
+              <w:jc w:val="center"/>
+              <w:rPr>
+                <w:lang w:val="en-AU"/>
+              </w:rPr>
+            </w:pPr>
+            <w:r>
+              <w:rPr>
+                <w:lang w:val="en-AU"/>
+              </w:rPr>
+              <w:t>Q1/2J</w:t>
+            </w:r>
+          </w:p>
+          <w:p>
+            <w:pPr>
+              <w:spacing w:after="0" w:afterAutospacing="0" w:line="240" w:lineRule="auto"/>
+              <w:jc w:val="center"/>
+              <w:rPr>
+                <w:lang w:val="en-AU"/>
+              </w:rPr>
+            </w:pPr>
+          </w:p>
+          <w:p>
+            <w:pPr>
+              <w:spacing w:after="0" w:afterAutospacing="0" w:line="240" w:lineRule="auto"/>
+              <w:jc w:val="center"/>
+              <w:rPr>
+                <w:lang w:val="en-AU"/>
+              </w:rPr>
+            </w:pPr>
+            <w:r>
+              <w:rPr>
+                <w:lang w:val="en-AU"/>
+              </w:rPr>
+              <w:t>JTQJ</w:t>
+            </w:r>
+          </w:p>
+        </w:tc>
+        <w:tc>
+          <w:tcPr>
+            <w:tcW w:w="4172" w:type="dxa"/>
+          </w:tcPr>
+          <w:p>
+            <w:pPr>
+              <w:pStyle w:val="Default"/>
+              <w:rPr>
+                <w:rFonts w:ascii="Times New Roman" w:eastAsia="Adobe Fan Heiti Std B" w:hAnsi="Times New Roman" w:cs="Times New Roman"/>
+              </w:rPr>
+            </w:pPr>
+            <w:r>
+              <w:rPr>
+                <w:rFonts w:ascii="Times New Roman" w:eastAsia="Adobe Fan Heiti Std B" w:hAnsi="Times New Roman" w:cs="Times New Roman"/>
+              </w:rPr>
+              <w:t>Flag to specify whether to solve Q</w:t>
+            </w:r>
+            <w:r>
+              <w:rPr>
+                <w:rFonts w:ascii="Times New Roman" w:eastAsia="Adobe Fan Heiti Std B" w:hAnsi="Times New Roman" w:cs="Times New Roman"/>
+                <w:vertAlign w:val="superscript"/>
+              </w:rPr>
+              <w:t>1/2</w:t>
+            </w:r>
+            <w:r>
+              <w:rPr>
+                <w:rFonts w:ascii="Times New Roman" w:eastAsia="Adobe Fan Heiti Std B" w:hAnsi="Times New Roman" w:cs="Times New Roman"/>
+              </w:rPr>
+              <w:t xml:space="preserve">J or </w:t>
+            </w:r>
+            <w:proofErr w:type="spellStart"/>
+            <w:r>
+              <w:rPr>
+                <w:rFonts w:ascii="Times New Roman" w:eastAsia="Adobe Fan Heiti Std B" w:hAnsi="Times New Roman" w:cs="Times New Roman"/>
+              </w:rPr>
+              <w:t>J</w:t>
+            </w:r>
+            <w:r>
+              <w:rPr>
+                <w:rFonts w:ascii="Times New Roman" w:eastAsia="Adobe Fan Heiti Std B" w:hAnsi="Times New Roman" w:cs="Times New Roman"/>
+                <w:vertAlign w:val="superscript"/>
+              </w:rPr>
+              <w:t>t</w:t>
+            </w:r>
+            <w:r>
+              <w:rPr>
+                <w:rFonts w:ascii="Times New Roman" w:eastAsia="Adobe Fan Heiti Std B" w:hAnsi="Times New Roman" w:cs="Times New Roman"/>
+              </w:rPr>
+              <w:t>QJ</w:t>
+            </w:r>
+            <w:proofErr w:type="spellEnd"/>
           </w:p>
         </w:tc>
       </w:tr>
@@ -12251,7 +12397,7 @@
             <w:rPr>
               <w:noProof/>
             </w:rPr>
-            <w:t>15</w:t>
+            <w:t>16</w:t>
           </w:r>
         </w:fldSimple>
       </w:p>
@@ -22410,7 +22556,7 @@
 </file>
 
 <file path=customXml/itemProps1.xml><?xml version="1.0" encoding="utf-8"?>
-<ds:datastoreItem xmlns:ds="http://schemas.openxmlformats.org/officeDocument/2006/customXml" ds:itemID="{7D65C7BA-B396-4DF0-B859-EB78E8C76B24}">
+<ds:datastoreItem xmlns:ds="http://schemas.openxmlformats.org/officeDocument/2006/customXml" ds:itemID="{F4BEB2A3-6926-403F-AB07-392E2BE80FDC}">
   <ds:schemaRefs>
     <ds:schemaRef ds:uri="http://schemas.openxmlformats.org/officeDocument/2006/bibliography"/>
   </ds:schemaRefs>

</xml_diff>

<commit_message>
1) Added SUPER_RELPARMAX to input file_manager 2) Created constructor for Pest++ options
</commit_message>
<xml_diff>
--- a/pest++_input.docx
+++ b/pest++_input.docx
@@ -11169,7 +11169,7 @@
       </w:tblPr>
       <w:tblGrid>
         <w:gridCol w:w="2271"/>
-        <w:gridCol w:w="1059"/>
+        <w:gridCol w:w="977"/>
         <w:gridCol w:w="2532"/>
         <w:gridCol w:w="4172"/>
       </w:tblGrid>
@@ -12017,14 +12017,12 @@
             <w:pPr>
               <w:pStyle w:val="Default"/>
               <w:rPr>
-                <w:sz w:val="23"/>
-                <w:szCs w:val="23"/>
-              </w:rPr>
-            </w:pPr>
-            <w:r>
-              <w:rPr>
-                <w:sz w:val="23"/>
-                <w:szCs w:val="23"/>
+                <w:rFonts w:ascii="Times New Roman" w:hAnsi="Times New Roman" w:cs="Times New Roman"/>
+              </w:rPr>
+            </w:pPr>
+            <w:r>
+              <w:rPr>
+                <w:rFonts w:ascii="Times New Roman" w:hAnsi="Times New Roman" w:cs="Times New Roman"/>
               </w:rPr>
               <w:t>String</w:t>
             </w:r>
@@ -12125,6 +12123,93 @@
               <w:t>QJ</w:t>
             </w:r>
             <w:proofErr w:type="spellEnd"/>
+          </w:p>
+        </w:tc>
+      </w:tr>
+      <w:tr>
+        <w:trPr>
+          <w:cantSplit/>
+        </w:trPr>
+        <w:tc>
+          <w:tcPr>
+            <w:tcW w:w="2031" w:type="dxa"/>
+          </w:tcPr>
+          <w:p>
+            <w:pPr>
+              <w:spacing w:line="240" w:lineRule="auto"/>
+              <w:rPr>
+                <w:rStyle w:val="Technical2"/>
+                <w:rFonts w:ascii="Courier New" w:hAnsi="Courier New" w:cs="Courier New"/>
+                <w:szCs w:val="20"/>
+              </w:rPr>
+            </w:pPr>
+            <w:r>
+              <w:rPr>
+                <w:rStyle w:val="Technical2"/>
+                <w:rFonts w:ascii="Courier New" w:hAnsi="Courier New" w:cs="Courier New"/>
+                <w:szCs w:val="20"/>
+              </w:rPr>
+              <w:t>SUPER_RELPARMAX</w:t>
+            </w:r>
+          </w:p>
+        </w:tc>
+        <w:tc>
+          <w:tcPr>
+            <w:tcW w:w="977" w:type="dxa"/>
+          </w:tcPr>
+          <w:p>
+            <w:pPr>
+              <w:pStyle w:val="Default"/>
+              <w:rPr>
+                <w:rFonts w:ascii="Times New Roman" w:hAnsi="Times New Roman" w:cs="Times New Roman"/>
+              </w:rPr>
+            </w:pPr>
+            <w:r>
+              <w:rPr>
+                <w:rFonts w:ascii="Times New Roman" w:hAnsi="Times New Roman" w:cs="Times New Roman"/>
+              </w:rPr>
+              <w:t>Real</w:t>
+            </w:r>
+          </w:p>
+        </w:tc>
+        <w:tc>
+          <w:tcPr>
+            <w:tcW w:w="2532" w:type="dxa"/>
+          </w:tcPr>
+          <w:p>
+            <w:pPr>
+              <w:spacing w:after="0" w:afterAutospacing="0" w:line="240" w:lineRule="auto"/>
+              <w:jc w:val="center"/>
+              <w:rPr>
+                <w:lang w:val="en-AU"/>
+              </w:rPr>
+            </w:pPr>
+            <w:r>
+              <w:rPr>
+                <w:lang w:val="en-AU"/>
+              </w:rPr>
+              <w:t>Greater than 0</w:t>
+            </w:r>
+          </w:p>
+        </w:tc>
+        <w:tc>
+          <w:tcPr>
+            <w:tcW w:w="4172" w:type="dxa"/>
+          </w:tcPr>
+          <w:p>
+            <w:pPr>
+              <w:pStyle w:val="Default"/>
+              <w:rPr>
+                <w:rFonts w:ascii="Times New Roman" w:eastAsia="Adobe Fan Heiti Std B" w:hAnsi="Times New Roman" w:cs="Times New Roman"/>
+              </w:rPr>
+            </w:pPr>
+            <w:r>
+              <w:rPr>
+                <w:rFonts w:ascii="Times New Roman" w:hAnsi="Times New Roman" w:cs="Times New Roman"/>
+                <w:lang w:val="en-AU"/>
+              </w:rPr>
+              <w:t>Parameter relative change limit for super-parameters</w:t>
+            </w:r>
           </w:p>
         </w:tc>
       </w:tr>
@@ -12201,6 +12286,7 @@
         <w:rPr>
           <w:lang w:val="en-AU" w:eastAsia="en-AU"/>
         </w:rPr>
+        <w:lastRenderedPageBreak/>
         <w:t>Doherty, J., 2</w:t>
       </w:r>
       <w:r>
@@ -12222,7 +12308,6 @@
         <w:ind w:left="720" w:hanging="720"/>
       </w:pPr>
       <w:r>
-        <w:lastRenderedPageBreak/>
         <w:t>Muffels, C.T., Schreüder, W.A.,</w:t>
       </w:r>
       <w:r>
@@ -12397,7 +12482,7 @@
             <w:rPr>
               <w:noProof/>
             </w:rPr>
-            <w:t>16</w:t>
+            <w:t>15</w:t>
           </w:r>
         </w:fldSimple>
       </w:p>
@@ -22556,7 +22641,7 @@
 </file>
 
 <file path=customXml/itemProps1.xml><?xml version="1.0" encoding="utf-8"?>
-<ds:datastoreItem xmlns:ds="http://schemas.openxmlformats.org/officeDocument/2006/customXml" ds:itemID="{F4BEB2A3-6926-403F-AB07-392E2BE80FDC}">
+<ds:datastoreItem xmlns:ds="http://schemas.openxmlformats.org/officeDocument/2006/customXml" ds:itemID="{EC954272-93DD-443C-A176-2ACA396400F7}">
   <ds:schemaRefs>
     <ds:schemaRef ds:uri="http://schemas.openxmlformats.org/officeDocument/2006/bibliography"/>
   </ds:schemaRefs>

</xml_diff>

<commit_message>
Added option to specify the base lamda values
</commit_message>
<xml_diff>
--- a/pest++_input.docx
+++ b/pest++_input.docx
@@ -12333,6 +12333,83 @@
           </w:p>
         </w:tc>
       </w:tr>
+      <w:tr>
+        <w:trPr>
+          <w:cantSplit/>
+        </w:trPr>
+        <w:tc>
+          <w:tcPr>
+            <w:tcW w:w="2031" w:type="dxa"/>
+          </w:tcPr>
+          <w:p>
+            <w:pPr>
+              <w:spacing w:line="240" w:lineRule="auto"/>
+              <w:rPr>
+                <w:rStyle w:val="Technical2"/>
+                <w:rFonts w:ascii="Courier New" w:hAnsi="Courier New" w:cs="Courier New"/>
+                <w:szCs w:val="20"/>
+              </w:rPr>
+            </w:pPr>
+            <w:r>
+              <w:rPr>
+                <w:rStyle w:val="Technical2"/>
+                <w:rFonts w:ascii="Courier New" w:hAnsi="Courier New" w:cs="Courier New"/>
+                <w:szCs w:val="20"/>
+              </w:rPr>
+              <w:t>LAMDA</w:t>
+            </w:r>
+            <w:r>
+              <w:rPr>
+                <w:rStyle w:val="Technical2"/>
+                <w:rFonts w:ascii="Courier New" w:hAnsi="Courier New" w:cs="Courier New"/>
+                <w:szCs w:val="20"/>
+              </w:rPr>
+              <w:t>S</w:t>
+            </w:r>
+          </w:p>
+        </w:tc>
+        <w:tc>
+          <w:tcPr>
+            <w:tcW w:w="977" w:type="dxa"/>
+          </w:tcPr>
+          <w:p>
+            <w:pPr>
+              <w:pStyle w:val="Default"/>
+              <w:rPr>
+                <w:rFonts w:ascii="Times New Roman" w:hAnsi="Times New Roman" w:cs="Times New Roman"/>
+              </w:rPr>
+            </w:pPr>
+          </w:p>
+        </w:tc>
+        <w:tc>
+          <w:tcPr>
+            <w:tcW w:w="2532" w:type="dxa"/>
+          </w:tcPr>
+          <w:p>
+            <w:pPr>
+              <w:spacing w:after="0" w:afterAutospacing="0" w:line="240" w:lineRule="auto"/>
+              <w:jc w:val="center"/>
+              <w:rPr>
+                <w:lang w:val="en-AU"/>
+              </w:rPr>
+            </w:pPr>
+          </w:p>
+        </w:tc>
+        <w:tc>
+          <w:tcPr>
+            <w:tcW w:w="4172" w:type="dxa"/>
+          </w:tcPr>
+          <w:p>
+            <w:pPr>
+              <w:pStyle w:val="Default"/>
+              <w:rPr>
+                <w:rFonts w:ascii="Times New Roman" w:hAnsi="Times New Roman" w:cs="Times New Roman"/>
+                <w:lang w:val="en-AU"/>
+              </w:rPr>
+            </w:pPr>
+          </w:p>
+        </w:tc>
+      </w:tr>
     </w:tbl>
     <w:p>
       <w:pPr>
@@ -12352,6 +12429,7 @@
         <w:rPr>
           <w:lang w:val="en-AU" w:eastAsia="en-AU"/>
         </w:rPr>
+        <w:lastRenderedPageBreak/>
         <w:t>References</w:t>
       </w:r>
     </w:p>
@@ -12406,7 +12484,6 @@
         <w:rPr>
           <w:lang w:val="en-AU" w:eastAsia="en-AU"/>
         </w:rPr>
-        <w:lastRenderedPageBreak/>
         <w:t>Doherty, J., 2</w:t>
       </w:r>
       <w:r>
@@ -12602,7 +12679,7 @@
             <w:rPr>
               <w:noProof/>
             </w:rPr>
-            <w:t>1</w:t>
+            <w:t>15</w:t>
           </w:r>
         </w:fldSimple>
       </w:p>
@@ -22761,7 +22838,7 @@
 </file>
 
 <file path=customXml/itemProps1.xml><?xml version="1.0" encoding="utf-8"?>
-<ds:datastoreItem xmlns:ds="http://schemas.openxmlformats.org/officeDocument/2006/customXml" ds:itemID="{9D944423-A0E0-4DD2-8B50-86DE8A8F071F}">
+<ds:datastoreItem xmlns:ds="http://schemas.openxmlformats.org/officeDocument/2006/customXml" ds:itemID="{D0485266-5AE8-4B85-914F-E885D32D4BFB}">
   <ds:schemaRefs>
     <ds:schemaRef ds:uri="http://schemas.openxmlformats.org/officeDocument/2006/bibliography"/>
   </ds:schemaRefs>

</xml_diff>

<commit_message>
Corrected error in input doc
</commit_message>
<xml_diff>
--- a/pest++_input.docx
+++ b/pest++_input.docx
@@ -11709,7 +11709,7 @@
                 <w:rFonts w:ascii="Courier New" w:hAnsi="Courier New" w:cs="Courier New"/>
                 <w:szCs w:val="20"/>
               </w:rPr>
-              <w:t>SUPER_N</w:t>
+              <w:t>MAX</w:t>
             </w:r>
             <w:r>
               <w:rPr>
@@ -11717,15 +11717,7 @@
                 <w:rFonts w:ascii="Courier New" w:hAnsi="Courier New" w:cs="Courier New"/>
                 <w:szCs w:val="20"/>
               </w:rPr>
-              <w:t>_</w:t>
-            </w:r>
-            <w:r>
-              <w:rPr>
-                <w:rStyle w:val="Technical2"/>
-                <w:rFonts w:ascii="Courier New" w:hAnsi="Courier New" w:cs="Courier New"/>
-                <w:szCs w:val="20"/>
-              </w:rPr>
-              <w:t>MAX</w:t>
+              <w:t>_N_SUPER</w:t>
             </w:r>
           </w:p>
         </w:tc>
@@ -12692,7 +12684,7 @@
             <w:rPr>
               <w:noProof/>
             </w:rPr>
-            <w:t>1</w:t>
+            <w:t>15</w:t>
           </w:r>
         </w:fldSimple>
       </w:p>
@@ -22851,7 +22843,7 @@
 </file>
 
 <file path=customXml/itemProps1.xml><?xml version="1.0" encoding="utf-8"?>
-<ds:datastoreItem xmlns:ds="http://schemas.openxmlformats.org/officeDocument/2006/customXml" ds:itemID="{66AC058E-4404-40B9-9D62-B60F1B7A0CC4}">
+<ds:datastoreItem xmlns:ds="http://schemas.openxmlformats.org/officeDocument/2006/customXml" ds:itemID="{0423F05B-331D-41E5-BFEB-DA9DA3D07A99}">
   <ds:schemaRefs>
     <ds:schemaRef ds:uri="http://schemas.openxmlformats.org/officeDocument/2006/bibliography"/>
   </ds:schemaRefs>

</xml_diff>

<commit_message>
Version 2.2.8   1) Fixed error where Super parameters with eigen solver did not use N_MAX_ITER    2) Fixed MAT_INV to "Q1/2J" when PROPACK is used
</commit_message>
<xml_diff>
--- a/pest++_input.docx
+++ b/pest++_input.docx
@@ -1124,13 +1124,43 @@
           <w:highlight w:val="lightGray"/>
           <w:lang w:val="en-AU"/>
         </w:rPr>
-        <w:t>RELPARMAXFACPARMAXFACORIG</w:t>
+        <w:t xml:space="preserve">RELPARMAX </w:t>
       </w:r>
       <w:r>
         <w:rPr>
           <w:rStyle w:val="Technical2"/>
           <w:rFonts w:ascii="Courier New" w:hAnsi="Courier New" w:cs="Courier New"/>
           <w:szCs w:val="20"/>
+          <w:highlight w:val="lightGray"/>
+          <w:lang w:val="en-AU"/>
+        </w:rPr>
+        <w:t>FACPAR</w:t>
+      </w:r>
+      <w:r>
+        <w:rPr>
+          <w:rStyle w:val="Technical2"/>
+          <w:rFonts w:ascii="Courier New" w:hAnsi="Courier New" w:cs="Courier New"/>
+          <w:szCs w:val="20"/>
+          <w:highlight w:val="lightGray"/>
+          <w:lang w:val="en-AU"/>
+        </w:rPr>
+        <w:t xml:space="preserve"> </w:t>
+      </w:r>
+      <w:r>
+        <w:rPr>
+          <w:rStyle w:val="Technical2"/>
+          <w:rFonts w:ascii="Courier New" w:hAnsi="Courier New" w:cs="Courier New"/>
+          <w:szCs w:val="20"/>
+          <w:highlight w:val="lightGray"/>
+          <w:lang w:val="en-AU"/>
+        </w:rPr>
+        <w:t>MAXFACORIG</w:t>
+      </w:r>
+      <w:r>
+        <w:rPr>
+          <w:rStyle w:val="Technical2"/>
+          <w:rFonts w:ascii="Courier New" w:hAnsi="Courier New" w:cs="Courier New"/>
+          <w:szCs w:val="20"/>
           <w:lang w:val="en-AU"/>
         </w:rPr>
         <w:t xml:space="preserve"> [IBOUNDSTICK UPVECBEND] [ABSPARMAX]</w:t>
@@ -1202,7 +1232,107 @@
           <w:highlight w:val="lightGray"/>
           <w:lang w:val="en-AU"/>
         </w:rPr>
-        <w:t>NOPTMAXPHIREDSTPNPHISTPNPHINOREDRELPARSTPNRELPAR</w:t>
+        <w:t>NOPTMAX</w:t>
+      </w:r>
+      <w:r>
+        <w:rPr>
+          <w:rStyle w:val="Technical2"/>
+          <w:rFonts w:ascii="Courier New" w:hAnsi="Courier New" w:cs="Courier New"/>
+          <w:szCs w:val="20"/>
+          <w:highlight w:val="lightGray"/>
+          <w:lang w:val="en-AU"/>
+        </w:rPr>
+        <w:t xml:space="preserve"> </w:t>
+      </w:r>
+      <w:r>
+        <w:rPr>
+          <w:rStyle w:val="Technical2"/>
+          <w:rFonts w:ascii="Courier New" w:hAnsi="Courier New" w:cs="Courier New"/>
+          <w:szCs w:val="20"/>
+          <w:highlight w:val="lightGray"/>
+          <w:lang w:val="en-AU"/>
+        </w:rPr>
+        <w:t>PHIREDSTP</w:t>
+      </w:r>
+      <w:r>
+        <w:rPr>
+          <w:rStyle w:val="Technical2"/>
+          <w:rFonts w:ascii="Courier New" w:hAnsi="Courier New" w:cs="Courier New"/>
+          <w:szCs w:val="20"/>
+          <w:highlight w:val="lightGray"/>
+          <w:lang w:val="en-AU"/>
+        </w:rPr>
+        <w:t xml:space="preserve"> </w:t>
+      </w:r>
+      <w:r>
+        <w:rPr>
+          <w:rStyle w:val="Technical2"/>
+          <w:rFonts w:ascii="Courier New" w:hAnsi="Courier New" w:cs="Courier New"/>
+          <w:szCs w:val="20"/>
+          <w:highlight w:val="lightGray"/>
+          <w:lang w:val="en-AU"/>
+        </w:rPr>
+        <w:t>NPHISTP</w:t>
+      </w:r>
+      <w:r>
+        <w:rPr>
+          <w:rStyle w:val="Technical2"/>
+          <w:rFonts w:ascii="Courier New" w:hAnsi="Courier New" w:cs="Courier New"/>
+          <w:szCs w:val="20"/>
+          <w:highlight w:val="lightGray"/>
+          <w:lang w:val="en-AU"/>
+        </w:rPr>
+        <w:t xml:space="preserve"> </w:t>
+      </w:r>
+      <w:r>
+        <w:rPr>
+          <w:rStyle w:val="Technical2"/>
+          <w:rFonts w:ascii="Courier New" w:hAnsi="Courier New" w:cs="Courier New"/>
+          <w:szCs w:val="20"/>
+          <w:highlight w:val="lightGray"/>
+          <w:lang w:val="en-AU"/>
+        </w:rPr>
+        <w:t>NPHINORED</w:t>
+      </w:r>
+      <w:r>
+        <w:rPr>
+          <w:rStyle w:val="Technical2"/>
+          <w:rFonts w:ascii="Courier New" w:hAnsi="Courier New" w:cs="Courier New"/>
+          <w:szCs w:val="20"/>
+          <w:highlight w:val="lightGray"/>
+          <w:lang w:val="en-AU"/>
+        </w:rPr>
+        <w:t xml:space="preserve"> </w:t>
+      </w:r>
+      <w:r>
+        <w:rPr>
+          <w:rStyle w:val="Technical2"/>
+          <w:rFonts w:ascii="Courier New" w:hAnsi="Courier New" w:cs="Courier New"/>
+          <w:szCs w:val="20"/>
+          <w:highlight w:val="lightGray"/>
+          <w:lang w:val="en-AU"/>
+        </w:rPr>
+        <w:t>RELPARSTP</w:t>
+      </w:r>
+      <w:r>
+        <w:rPr>
+          <w:rStyle w:val="Technical2"/>
+          <w:rFonts w:ascii="Courier New" w:hAnsi="Courier New" w:cs="Courier New"/>
+          <w:szCs w:val="20"/>
+          <w:highlight w:val="lightGray"/>
+          <w:lang w:val="en-AU"/>
+        </w:rPr>
+        <w:t xml:space="preserve"> </w:t>
+      </w:r>
+      <w:r>
+        <w:rPr>
+          <w:rStyle w:val="Technical2"/>
+          <w:rFonts w:ascii="Courier New" w:hAnsi="Courier New" w:cs="Courier New"/>
+          <w:szCs w:val="20"/>
+          <w:highlight w:val="lightGray"/>
+          <w:lang w:val="en-AU"/>
+        </w:rPr>
+        <w:t>NRELPAR</w:t>
       </w:r>
       <w:r>
         <w:rPr>
@@ -1366,7 +1496,25 @@
           <w:szCs w:val="20"/>
           <w:highlight w:val="lightGray"/>
         </w:rPr>
-        <w:t>MAXSINGEIGTHRESH</w:t>
+        <w:t>MAXSING</w:t>
+      </w:r>
+      <w:r>
+        <w:rPr>
+          <w:rFonts w:cs="Courier New"/>
+          <w:sz w:val="20"/>
+          <w:szCs w:val="20"/>
+          <w:highlight w:val="lightGray"/>
+        </w:rPr>
+        <w:t xml:space="preserve"> </w:t>
+      </w:r>
+      <w:r>
+        <w:rPr>
+          <w:rFonts w:cs="Courier New"/>
+          <w:sz w:val="20"/>
+          <w:szCs w:val="20"/>
+          <w:highlight w:val="lightGray"/>
+        </w:rPr>
+        <w:t>EIGTHRESH</w:t>
       </w:r>
     </w:p>
     <w:p>
@@ -2216,7 +2364,27 @@
           <w:highlight w:val="lightGray"/>
           <w:lang w:val="en-AU"/>
         </w:rPr>
-        <w:t>TEMPFLEINFLE</w:t>
+        <w:t>TEMPFLE</w:t>
+      </w:r>
+      <w:r>
+        <w:rPr>
+          <w:rStyle w:val="Technical2"/>
+          <w:rFonts w:ascii="Courier New" w:hAnsi="Courier New" w:cs="Courier New"/>
+          <w:szCs w:val="20"/>
+          <w:highlight w:val="lightGray"/>
+          <w:lang w:val="en-AU"/>
+        </w:rPr>
+        <w:t xml:space="preserve"> </w:t>
+      </w:r>
+      <w:r>
+        <w:rPr>
+          <w:rStyle w:val="Technical2"/>
+          <w:rFonts w:ascii="Courier New" w:hAnsi="Courier New" w:cs="Courier New"/>
+          <w:szCs w:val="20"/>
+          <w:highlight w:val="lightGray"/>
+          <w:lang w:val="en-AU"/>
+        </w:rPr>
+        <w:t>INFLE</w:t>
       </w:r>
     </w:p>
     <w:p>
@@ -2278,7 +2446,27 @@
           <w:highlight w:val="lightGray"/>
           <w:lang w:val="en-AU"/>
         </w:rPr>
-        <w:t>INSFLEOUTFLE</w:t>
+        <w:t>INSFLE</w:t>
+      </w:r>
+      <w:r>
+        <w:rPr>
+          <w:rStyle w:val="Technical2"/>
+          <w:rFonts w:ascii="Courier New" w:hAnsi="Courier New" w:cs="Courier New"/>
+          <w:szCs w:val="20"/>
+          <w:highlight w:val="lightGray"/>
+          <w:lang w:val="en-AU"/>
+        </w:rPr>
+        <w:t xml:space="preserve"> </w:t>
+      </w:r>
+      <w:r>
+        <w:rPr>
+          <w:rStyle w:val="Technical2"/>
+          <w:rFonts w:ascii="Courier New" w:hAnsi="Courier New" w:cs="Courier New"/>
+          <w:szCs w:val="20"/>
+          <w:highlight w:val="lightGray"/>
+          <w:lang w:val="en-AU"/>
+        </w:rPr>
+        <w:t>OUTFLE</w:t>
       </w:r>
     </w:p>
     <w:p>
@@ -12153,6 +12341,12 @@
               <w:t>QJ</w:t>
             </w:r>
             <w:proofErr w:type="spellEnd"/>
+            <w:r>
+              <w:rPr>
+                <w:rFonts w:ascii="Times New Roman" w:eastAsia="Adobe Fan Heiti Std B" w:hAnsi="Times New Roman" w:cs="Times New Roman"/>
+              </w:rPr>
+              <w:t>.  This option is forced to “Q1/2J” when PROPACK is used</w:t>
+            </w:r>
           </w:p>
         </w:tc>
       </w:tr>
@@ -22843,7 +23037,7 @@
 </file>
 
 <file path=customXml/itemProps1.xml><?xml version="1.0" encoding="utf-8"?>
-<ds:datastoreItem xmlns:ds="http://schemas.openxmlformats.org/officeDocument/2006/customXml" ds:itemID="{0423F05B-331D-41E5-BFEB-DA9DA3D07A99}">
+<ds:datastoreItem xmlns:ds="http://schemas.openxmlformats.org/officeDocument/2006/customXml" ds:itemID="{449A883D-1B90-40A5-B4A7-9A60E0838D5A}">
   <ds:schemaRefs>
     <ds:schemaRef ds:uri="http://schemas.openxmlformats.org/officeDocument/2006/bibliography"/>
   </ds:schemaRefs>

</xml_diff>

<commit_message>
Version 2.3.2 beta 2
</commit_message>
<xml_diff>
--- a/pest++_input.docx
+++ b/pest++_input.docx
@@ -19,7 +19,7 @@
           <w:sz w:val="24"/>
           <w:lang w:val="en-US"/>
         </w:rPr>
-        <w:t>PEST++ ver. 2.2.4</w:t>
+        <w:t>PEST++ ver. 2.3.2</w:t>
       </w:r>
     </w:p>
     <w:p>
@@ -11394,7 +11394,7 @@
         <w:tblLook w:val="01E0"/>
       </w:tblPr>
       <w:tblGrid>
-        <w:gridCol w:w="2271"/>
+        <w:gridCol w:w="2391"/>
         <w:gridCol w:w="1137"/>
         <w:gridCol w:w="2532"/>
         <w:gridCol w:w="4172"/>
@@ -12013,18 +12013,20 @@
           </w:tcPr>
           <w:p>
             <w:pPr>
-              <w:pStyle w:val="Default"/>
-              <w:rPr>
-                <w:sz w:val="20"/>
+              <w:spacing w:line="240" w:lineRule="auto"/>
+              <w:rPr>
+                <w:rStyle w:val="Technical2"/>
+                <w:rFonts w:ascii="Courier New" w:hAnsi="Courier New" w:cs="Courier New"/>
                 <w:szCs w:val="20"/>
               </w:rPr>
             </w:pPr>
             <w:r>
               <w:rPr>
-                <w:sz w:val="20"/>
+                <w:rStyle w:val="Technical2"/>
+                <w:rFonts w:ascii="Courier New" w:hAnsi="Courier New" w:cs="Courier New"/>
                 <w:szCs w:val="20"/>
               </w:rPr>
-              <w:t xml:space="preserve">AUTO_NORM(4) </w:t>
+              <w:t>MAX_SUPER_FRZ_ITER</w:t>
             </w:r>
           </w:p>
         </w:tc>
@@ -12034,43 +12036,37 @@
           </w:tcPr>
           <w:p>
             <w:pPr>
-              <w:pStyle w:val="Default"/>
+              <w:spacing w:before="480" w:line="240" w:lineRule="auto"/>
+              <w:rPr>
+                <w:lang w:val="en-AU"/>
+              </w:rPr>
+            </w:pPr>
+            <w:r>
+              <w:rPr>
+                <w:lang w:val="en-AU"/>
+              </w:rPr>
+              <w:t>Integer</w:t>
+            </w:r>
+          </w:p>
+        </w:tc>
+        <w:tc>
+          <w:tcPr>
+            <w:tcW w:w="2532" w:type="dxa"/>
+          </w:tcPr>
+          <w:p>
+            <w:pPr>
+              <w:spacing w:before="480" w:line="240" w:lineRule="auto"/>
+              <w:rPr>
+                <w:lang w:val="en-AU"/>
+              </w:rPr>
+            </w:pPr>
+            <w:r>
               <w:rPr>
                 <w:rFonts w:ascii="Arial" w:hAnsi="Arial" w:cs="Arial"/>
                 <w:sz w:val="23"/>
                 <w:szCs w:val="23"/>
               </w:rPr>
-            </w:pPr>
-            <w:r>
-              <w:rPr>
-                <w:rFonts w:ascii="Arial" w:hAnsi="Arial" w:cs="Arial"/>
-                <w:sz w:val="23"/>
-                <w:szCs w:val="23"/>
-              </w:rPr>
-              <w:t xml:space="preserve">Integer </w:t>
-            </w:r>
-          </w:p>
-        </w:tc>
-        <w:tc>
-          <w:tcPr>
-            <w:tcW w:w="2532" w:type="dxa"/>
-          </w:tcPr>
-          <w:p>
-            <w:pPr>
-              <w:pStyle w:val="Default"/>
-              <w:rPr>
-                <w:rFonts w:ascii="Arial" w:hAnsi="Arial" w:cs="Arial"/>
-                <w:sz w:val="23"/>
-                <w:szCs w:val="23"/>
-              </w:rPr>
-            </w:pPr>
-            <w:r>
-              <w:rPr>
-                <w:rFonts w:ascii="Arial" w:hAnsi="Arial" w:cs="Arial"/>
-                <w:sz w:val="23"/>
-                <w:szCs w:val="23"/>
-              </w:rPr>
-              <w:t xml:space="preserve">1 or greater </w:t>
+              <w:t>1 or greater,   Default value is 5.</w:t>
             </w:r>
           </w:p>
         </w:tc>
@@ -12080,16 +12076,112 @@
           </w:tcPr>
           <w:p>
             <w:pPr>
-              <w:pStyle w:val="Default"/>
-              <w:rPr>
-                <w:rFonts w:ascii="Times New Roman" w:eastAsia="Adobe Fan Heiti Std B" w:hAnsi="Times New Roman" w:cs="Times New Roman"/>
-              </w:rPr>
-            </w:pPr>
-            <w:r>
-              <w:rPr>
-                <w:rFonts w:ascii="Times New Roman" w:eastAsia="Adobe Fan Heiti Std B" w:hAnsi="Times New Roman" w:cs="Times New Roman"/>
-              </w:rPr>
-              <w:t xml:space="preserve">Automatically normalizes the parameters by assuming there are 4 standard deviations between the upper and lower parameter bounds </w:t>
+              <w:spacing w:before="480" w:line="240" w:lineRule="auto"/>
+              <w:rPr>
+                <w:rFonts w:eastAsia="Adobe Fan Heiti Std B"/>
+                <w:lang w:val="en-AU"/>
+              </w:rPr>
+            </w:pPr>
+            <w:r>
+              <w:rPr>
+                <w:rFonts w:eastAsia="Adobe Fan Heiti Std B"/>
+                <w:lang w:val="en-AU"/>
+              </w:rPr>
+              <w:t xml:space="preserve">Maximum </w:t>
+            </w:r>
+            <w:proofErr w:type="gramStart"/>
+            <w:r>
+              <w:rPr>
+                <w:rFonts w:eastAsia="Adobe Fan Heiti Std B"/>
+                <w:lang w:val="en-AU"/>
+              </w:rPr>
+              <w:t>number</w:t>
+            </w:r>
+            <w:proofErr w:type="gramEnd"/>
+            <w:r>
+              <w:rPr>
+                <w:rFonts w:eastAsia="Adobe Fan Heiti Std B"/>
+                <w:lang w:val="en-AU"/>
+              </w:rPr>
+              <w:t xml:space="preserve"> of times a super parameter iteration will </w:t>
+            </w:r>
+            <w:r>
+              <w:rPr>
+                <w:rFonts w:eastAsia="Adobe Fan Heiti Std B"/>
+                <w:lang w:val="en-AU"/>
+              </w:rPr>
+              <w:t xml:space="preserve">try to </w:t>
+            </w:r>
+            <w:r>
+              <w:rPr>
+                <w:rFonts w:eastAsia="Adobe Fan Heiti Std B"/>
+                <w:lang w:val="en-AU"/>
+              </w:rPr>
+              <w:t xml:space="preserve">freeze any parameters that go out of bounds andl try to recompute a </w:t>
+            </w:r>
+            <w:proofErr w:type="spellStart"/>
+            <w:r>
+              <w:rPr>
+                <w:rFonts w:eastAsia="Adobe Fan Heiti Std B"/>
+                <w:lang w:val="en-AU"/>
+              </w:rPr>
+              <w:t>jacobian</w:t>
+            </w:r>
+            <w:proofErr w:type="spellEnd"/>
+            <w:r>
+              <w:rPr>
+                <w:rFonts w:eastAsia="Adobe Fan Heiti Std B"/>
+                <w:lang w:val="en-AU"/>
+              </w:rPr>
+              <w:t xml:space="preserve">.  If the </w:t>
+            </w:r>
+            <w:proofErr w:type="spellStart"/>
+            <w:r>
+              <w:rPr>
+                <w:rFonts w:eastAsia="Adobe Fan Heiti Std B"/>
+                <w:lang w:val="en-AU"/>
+              </w:rPr>
+              <w:t>jacobina</w:t>
+            </w:r>
+            <w:proofErr w:type="spellEnd"/>
+            <w:r>
+              <w:rPr>
+                <w:rFonts w:eastAsia="Adobe Fan Heiti Std B"/>
+                <w:lang w:val="en-AU"/>
+              </w:rPr>
+              <w:t xml:space="preserve"> </w:t>
+            </w:r>
+            <w:proofErr w:type="spellStart"/>
+            <w:r>
+              <w:rPr>
+                <w:rFonts w:eastAsia="Adobe Fan Heiti Std B"/>
+                <w:lang w:val="en-AU"/>
+              </w:rPr>
+              <w:t>can not</w:t>
+            </w:r>
+            <w:proofErr w:type="spellEnd"/>
+            <w:r>
+              <w:rPr>
+                <w:rFonts w:eastAsia="Adobe Fan Heiti Std B"/>
+                <w:lang w:val="en-AU"/>
+              </w:rPr>
+              <w:t xml:space="preserve"> be computed in MAX_SUPER_FRZ_ITER iterations PEST++ will switch to </w:t>
+            </w:r>
+            <w:proofErr w:type="gramStart"/>
+            <w:r>
+              <w:rPr>
+                <w:rFonts w:eastAsia="Adobe Fan Heiti Std B"/>
+                <w:lang w:val="en-AU"/>
+              </w:rPr>
+              <w:t>a base</w:t>
+            </w:r>
+            <w:proofErr w:type="gramEnd"/>
+            <w:r>
+              <w:rPr>
+                <w:rFonts w:eastAsia="Adobe Fan Heiti Std B"/>
+                <w:lang w:val="en-AU"/>
+              </w:rPr>
+              <w:t xml:space="preserve"> parameter iteration.</w:t>
             </w:r>
           </w:p>
         </w:tc>
@@ -12104,28 +12196,18 @@
           </w:tcPr>
           <w:p>
             <w:pPr>
-              <w:spacing w:line="240" w:lineRule="auto"/>
-              <w:rPr>
-                <w:rStyle w:val="Technical2"/>
-                <w:rFonts w:ascii="Courier New" w:hAnsi="Courier New" w:cs="Courier New"/>
+              <w:pStyle w:val="Default"/>
+              <w:rPr>
+                <w:sz w:val="20"/>
                 <w:szCs w:val="20"/>
               </w:rPr>
             </w:pPr>
             <w:r>
               <w:rPr>
-                <w:rStyle w:val="Technical2"/>
-                <w:rFonts w:ascii="Courier New" w:hAnsi="Courier New" w:cs="Courier New"/>
+                <w:sz w:val="20"/>
                 <w:szCs w:val="20"/>
               </w:rPr>
-              <w:t>S</w:t>
-            </w:r>
-            <w:r>
-              <w:rPr>
-                <w:rStyle w:val="Technical2"/>
-                <w:rFonts w:ascii="Courier New" w:hAnsi="Courier New" w:cs="Courier New"/>
-                <w:szCs w:val="20"/>
-              </w:rPr>
-              <w:t>VD_PACK(PROPACK)</w:t>
+              <w:t xml:space="preserve">AUTO_NORM(4) </w:t>
             </w:r>
           </w:p>
         </w:tc>
@@ -12137,25 +12219,19 @@
             <w:pPr>
               <w:pStyle w:val="Default"/>
               <w:rPr>
+                <w:rFonts w:ascii="Arial" w:hAnsi="Arial" w:cs="Arial"/>
                 <w:sz w:val="23"/>
                 <w:szCs w:val="23"/>
               </w:rPr>
             </w:pPr>
             <w:r>
               <w:rPr>
+                <w:rFonts w:ascii="Arial" w:hAnsi="Arial" w:cs="Arial"/>
                 <w:sz w:val="23"/>
                 <w:szCs w:val="23"/>
               </w:rPr>
-              <w:t xml:space="preserve">NA </w:t>
-            </w:r>
-          </w:p>
-          <w:p>
-            <w:pPr>
-              <w:spacing w:before="480" w:line="240" w:lineRule="auto"/>
-              <w:rPr>
-                <w:lang w:val="en-AU"/>
-              </w:rPr>
-            </w:pPr>
+              <w:t xml:space="preserve">Integer </w:t>
+            </w:r>
           </w:p>
         </w:tc>
         <w:tc>
@@ -12164,11 +12240,21 @@
           </w:tcPr>
           <w:p>
             <w:pPr>
-              <w:spacing w:before="480" w:line="240" w:lineRule="auto"/>
-              <w:rPr>
-                <w:lang w:val="en-AU"/>
-              </w:rPr>
-            </w:pPr>
+              <w:pStyle w:val="Default"/>
+              <w:rPr>
+                <w:rFonts w:ascii="Arial" w:hAnsi="Arial" w:cs="Arial"/>
+                <w:sz w:val="23"/>
+                <w:szCs w:val="23"/>
+              </w:rPr>
+            </w:pPr>
+            <w:r>
+              <w:rPr>
+                <w:rFonts w:ascii="Arial" w:hAnsi="Arial" w:cs="Arial"/>
+                <w:sz w:val="23"/>
+                <w:szCs w:val="23"/>
+              </w:rPr>
+              <w:t xml:space="preserve">1 or greater </w:t>
+            </w:r>
           </w:p>
         </w:tc>
         <w:tc>
@@ -12186,17 +12272,8 @@
               <w:rPr>
                 <w:rFonts w:ascii="Times New Roman" w:eastAsia="Adobe Fan Heiti Std B" w:hAnsi="Times New Roman" w:cs="Times New Roman"/>
               </w:rPr>
-              <w:t xml:space="preserve">Flag to use PROPACK to compute SVD factorizations </w:t>
-            </w:r>
-          </w:p>
-          <w:p>
-            <w:pPr>
-              <w:spacing w:before="480" w:line="240" w:lineRule="auto"/>
-              <w:rPr>
-                <w:rFonts w:eastAsia="Adobe Fan Heiti Std B"/>
-                <w:lang w:val="en-AU"/>
-              </w:rPr>
-            </w:pPr>
+              <w:t xml:space="preserve">Automatically normalizes the parameters by assuming there are 4 standard deviations between the upper and lower parameter bounds </w:t>
+            </w:r>
           </w:p>
         </w:tc>
       </w:tr>
@@ -12223,7 +12300,15 @@
                 <w:rFonts w:ascii="Courier New" w:hAnsi="Courier New" w:cs="Courier New"/>
                 <w:szCs w:val="20"/>
               </w:rPr>
-              <w:t>MAT_INV</w:t>
+              <w:t>S</w:t>
+            </w:r>
+            <w:r>
+              <w:rPr>
+                <w:rStyle w:val="Technical2"/>
+                <w:rFonts w:ascii="Courier New" w:hAnsi="Courier New" w:cs="Courier New"/>
+                <w:szCs w:val="20"/>
+              </w:rPr>
+              <w:t>VD_PACK(PROPACK)</w:t>
             </w:r>
           </w:p>
         </w:tc>
@@ -12235,15 +12320,25 @@
             <w:pPr>
               <w:pStyle w:val="Default"/>
               <w:rPr>
-                <w:rFonts w:ascii="Times New Roman" w:hAnsi="Times New Roman" w:cs="Times New Roman"/>
-              </w:rPr>
-            </w:pPr>
-            <w:r>
-              <w:rPr>
-                <w:rFonts w:ascii="Times New Roman" w:hAnsi="Times New Roman" w:cs="Times New Roman"/>
-              </w:rPr>
-              <w:t>String</w:t>
-            </w:r>
+                <w:sz w:val="23"/>
+                <w:szCs w:val="23"/>
+              </w:rPr>
+            </w:pPr>
+            <w:r>
+              <w:rPr>
+                <w:sz w:val="23"/>
+                <w:szCs w:val="23"/>
+              </w:rPr>
+              <w:t xml:space="preserve">NA </w:t>
+            </w:r>
+          </w:p>
+          <w:p>
+            <w:pPr>
+              <w:spacing w:before="480" w:line="240" w:lineRule="auto"/>
+              <w:rPr>
+                <w:lang w:val="en-AU"/>
+              </w:rPr>
+            </w:pPr>
           </w:p>
         </w:tc>
         <w:tc>
@@ -12252,42 +12347,11 @@
           </w:tcPr>
           <w:p>
             <w:pPr>
-              <w:spacing w:after="0" w:afterAutospacing="0" w:line="240" w:lineRule="auto"/>
-              <w:jc w:val="center"/>
-              <w:rPr>
-                <w:lang w:val="en-AU"/>
-              </w:rPr>
-            </w:pPr>
-            <w:r>
-              <w:rPr>
-                <w:lang w:val="en-AU"/>
-              </w:rPr>
-              <w:t>Q1/2J</w:t>
-            </w:r>
-          </w:p>
-          <w:p>
-            <w:pPr>
-              <w:spacing w:after="0" w:afterAutospacing="0" w:line="240" w:lineRule="auto"/>
-              <w:jc w:val="center"/>
-              <w:rPr>
-                <w:lang w:val="en-AU"/>
-              </w:rPr>
-            </w:pPr>
-          </w:p>
-          <w:p>
-            <w:pPr>
-              <w:spacing w:after="0" w:afterAutospacing="0" w:line="240" w:lineRule="auto"/>
-              <w:jc w:val="center"/>
-              <w:rPr>
-                <w:lang w:val="en-AU"/>
-              </w:rPr>
-            </w:pPr>
-            <w:r>
-              <w:rPr>
-                <w:lang w:val="en-AU"/>
-              </w:rPr>
-              <w:t>JTQJ</w:t>
-            </w:r>
+              <w:spacing w:before="480" w:line="240" w:lineRule="auto"/>
+              <w:rPr>
+                <w:lang w:val="en-AU"/>
+              </w:rPr>
+            </w:pPr>
           </w:p>
         </w:tc>
         <w:tc>
@@ -12305,48 +12369,17 @@
               <w:rPr>
                 <w:rFonts w:ascii="Times New Roman" w:eastAsia="Adobe Fan Heiti Std B" w:hAnsi="Times New Roman" w:cs="Times New Roman"/>
               </w:rPr>
-              <w:t>Flag to specify whether to solve Q</w:t>
-            </w:r>
-            <w:r>
-              <w:rPr>
-                <w:rFonts w:ascii="Times New Roman" w:eastAsia="Adobe Fan Heiti Std B" w:hAnsi="Times New Roman" w:cs="Times New Roman"/>
-                <w:vertAlign w:val="superscript"/>
-              </w:rPr>
-              <w:t>1/2</w:t>
-            </w:r>
-            <w:r>
-              <w:rPr>
-                <w:rFonts w:ascii="Times New Roman" w:eastAsia="Adobe Fan Heiti Std B" w:hAnsi="Times New Roman" w:cs="Times New Roman"/>
-              </w:rPr>
-              <w:t xml:space="preserve">J or </w:t>
-            </w:r>
-            <w:proofErr w:type="spellStart"/>
-            <w:r>
-              <w:rPr>
-                <w:rFonts w:ascii="Times New Roman" w:eastAsia="Adobe Fan Heiti Std B" w:hAnsi="Times New Roman" w:cs="Times New Roman"/>
-              </w:rPr>
-              <w:t>J</w:t>
-            </w:r>
-            <w:r>
-              <w:rPr>
-                <w:rFonts w:ascii="Times New Roman" w:eastAsia="Adobe Fan Heiti Std B" w:hAnsi="Times New Roman" w:cs="Times New Roman"/>
-                <w:vertAlign w:val="superscript"/>
-              </w:rPr>
-              <w:t>t</w:t>
-            </w:r>
-            <w:r>
-              <w:rPr>
-                <w:rFonts w:ascii="Times New Roman" w:eastAsia="Adobe Fan Heiti Std B" w:hAnsi="Times New Roman" w:cs="Times New Roman"/>
-              </w:rPr>
-              <w:t>QJ</w:t>
-            </w:r>
-            <w:proofErr w:type="spellEnd"/>
-            <w:r>
-              <w:rPr>
-                <w:rFonts w:ascii="Times New Roman" w:eastAsia="Adobe Fan Heiti Std B" w:hAnsi="Times New Roman" w:cs="Times New Roman"/>
-              </w:rPr>
-              <w:t>.  This option is forced to “Q1/2J” when PROPACK is used</w:t>
-            </w:r>
+              <w:t xml:space="preserve">Flag to use PROPACK to compute SVD factorizations </w:t>
+            </w:r>
+          </w:p>
+          <w:p>
+            <w:pPr>
+              <w:spacing w:before="480" w:line="240" w:lineRule="auto"/>
+              <w:rPr>
+                <w:rFonts w:eastAsia="Adobe Fan Heiti Std B"/>
+                <w:lang w:val="en-AU"/>
+              </w:rPr>
+            </w:pPr>
           </w:p>
         </w:tc>
       </w:tr>
@@ -12373,7 +12406,7 @@
                 <w:rFonts w:ascii="Courier New" w:hAnsi="Courier New" w:cs="Courier New"/>
                 <w:szCs w:val="20"/>
               </w:rPr>
-              <w:t>SUPER_RELPARMAX</w:t>
+              <w:t>MAT_INV</w:t>
             </w:r>
           </w:p>
         </w:tc>
@@ -12392,7 +12425,7 @@
               <w:rPr>
                 <w:rFonts w:ascii="Times New Roman" w:hAnsi="Times New Roman" w:cs="Times New Roman"/>
               </w:rPr>
-              <w:t>Real</w:t>
+              <w:t>String</w:t>
             </w:r>
           </w:p>
         </w:tc>
@@ -12412,7 +12445,31 @@
               <w:rPr>
                 <w:lang w:val="en-AU"/>
               </w:rPr>
-              <w:t>Greater than 0</w:t>
+              <w:t>Q1/2J</w:t>
+            </w:r>
+          </w:p>
+          <w:p>
+            <w:pPr>
+              <w:spacing w:after="0" w:afterAutospacing="0" w:line="240" w:lineRule="auto"/>
+              <w:jc w:val="center"/>
+              <w:rPr>
+                <w:lang w:val="en-AU"/>
+              </w:rPr>
+            </w:pPr>
+          </w:p>
+          <w:p>
+            <w:pPr>
+              <w:spacing w:after="0" w:afterAutospacing="0" w:line="240" w:lineRule="auto"/>
+              <w:jc w:val="center"/>
+              <w:rPr>
+                <w:lang w:val="en-AU"/>
+              </w:rPr>
+            </w:pPr>
+            <w:r>
+              <w:rPr>
+                <w:lang w:val="en-AU"/>
+              </w:rPr>
+              <w:t>JTQJ</w:t>
             </w:r>
           </w:p>
         </w:tc>
@@ -12429,10 +12486,49 @@
             </w:pPr>
             <w:r>
               <w:rPr>
-                <w:rFonts w:ascii="Times New Roman" w:hAnsi="Times New Roman" w:cs="Times New Roman"/>
-                <w:lang w:val="en-AU"/>
-              </w:rPr>
-              <w:t>Parameter relative change limit for super-parameters</w:t>
+                <w:rFonts w:ascii="Times New Roman" w:eastAsia="Adobe Fan Heiti Std B" w:hAnsi="Times New Roman" w:cs="Times New Roman"/>
+              </w:rPr>
+              <w:t>Flag to specify whether to solve Q</w:t>
+            </w:r>
+            <w:r>
+              <w:rPr>
+                <w:rFonts w:ascii="Times New Roman" w:eastAsia="Adobe Fan Heiti Std B" w:hAnsi="Times New Roman" w:cs="Times New Roman"/>
+                <w:vertAlign w:val="superscript"/>
+              </w:rPr>
+              <w:t>1/2</w:t>
+            </w:r>
+            <w:r>
+              <w:rPr>
+                <w:rFonts w:ascii="Times New Roman" w:eastAsia="Adobe Fan Heiti Std B" w:hAnsi="Times New Roman" w:cs="Times New Roman"/>
+              </w:rPr>
+              <w:t xml:space="preserve">J or </w:t>
+            </w:r>
+            <w:proofErr w:type="spellStart"/>
+            <w:r>
+              <w:rPr>
+                <w:rFonts w:ascii="Times New Roman" w:eastAsia="Adobe Fan Heiti Std B" w:hAnsi="Times New Roman" w:cs="Times New Roman"/>
+              </w:rPr>
+              <w:t>J</w:t>
+            </w:r>
+            <w:r>
+              <w:rPr>
+                <w:rFonts w:ascii="Times New Roman" w:eastAsia="Adobe Fan Heiti Std B" w:hAnsi="Times New Roman" w:cs="Times New Roman"/>
+                <w:vertAlign w:val="superscript"/>
+              </w:rPr>
+              <w:t>t</w:t>
+            </w:r>
+            <w:r>
+              <w:rPr>
+                <w:rFonts w:ascii="Times New Roman" w:eastAsia="Adobe Fan Heiti Std B" w:hAnsi="Times New Roman" w:cs="Times New Roman"/>
+              </w:rPr>
+              <w:t>QJ</w:t>
+            </w:r>
+            <w:proofErr w:type="spellEnd"/>
+            <w:r>
+              <w:rPr>
+                <w:rFonts w:ascii="Times New Roman" w:eastAsia="Adobe Fan Heiti Std B" w:hAnsi="Times New Roman" w:cs="Times New Roman"/>
+              </w:rPr>
+              <w:t>.  This option is forced to “Q1/2J” when PROPACK is used</w:t>
             </w:r>
           </w:p>
         </w:tc>
@@ -12460,7 +12556,8 @@
                 <w:rFonts w:ascii="Courier New" w:hAnsi="Courier New" w:cs="Courier New"/>
                 <w:szCs w:val="20"/>
               </w:rPr>
-              <w:t>MAX_RUN_FAIL</w:t>
+              <w:lastRenderedPageBreak/>
+              <w:t>SUPER_RELPARMAX</w:t>
             </w:r>
           </w:p>
         </w:tc>
@@ -12479,7 +12576,7 @@
               <w:rPr>
                 <w:rFonts w:ascii="Times New Roman" w:hAnsi="Times New Roman" w:cs="Times New Roman"/>
               </w:rPr>
-              <w:t>Integer</w:t>
+              <w:t>Real</w:t>
             </w:r>
           </w:p>
         </w:tc>
@@ -12495,6 +12592,12 @@
                 <w:lang w:val="en-AU"/>
               </w:rPr>
             </w:pPr>
+            <w:r>
+              <w:rPr>
+                <w:lang w:val="en-AU"/>
+              </w:rPr>
+              <w:t>Greater than 0</w:t>
+            </w:r>
           </w:p>
         </w:tc>
         <w:tc>
@@ -12505,16 +12608,15 @@
             <w:pPr>
               <w:pStyle w:val="Default"/>
               <w:rPr>
+                <w:rFonts w:ascii="Times New Roman" w:eastAsia="Adobe Fan Heiti Std B" w:hAnsi="Times New Roman" w:cs="Times New Roman"/>
+              </w:rPr>
+            </w:pPr>
+            <w:r>
+              <w:rPr>
                 <w:rFonts w:ascii="Times New Roman" w:hAnsi="Times New Roman" w:cs="Times New Roman"/>
                 <w:lang w:val="en-AU"/>
               </w:rPr>
-            </w:pPr>
-            <w:r>
-              <w:rPr>
-                <w:rFonts w:ascii="Times New Roman" w:hAnsi="Times New Roman" w:cs="Times New Roman"/>
-                <w:lang w:val="en-AU"/>
-              </w:rPr>
-              <w:t>Maximum times the run manager will try to rerun a failed run</w:t>
+              <w:t>Parameter relative change limit for super-parameters</w:t>
             </w:r>
           </w:p>
         </w:tc>
@@ -12542,14 +12644,96 @@
                 <w:rFonts w:ascii="Courier New" w:hAnsi="Courier New" w:cs="Courier New"/>
                 <w:szCs w:val="20"/>
               </w:rPr>
-              <w:t>LAMDA</w:t>
-            </w:r>
-            <w:r>
+              <w:t>MAX_RUN_FAIL</w:t>
+            </w:r>
+          </w:p>
+        </w:tc>
+        <w:tc>
+          <w:tcPr>
+            <w:tcW w:w="977" w:type="dxa"/>
+          </w:tcPr>
+          <w:p>
+            <w:pPr>
+              <w:pStyle w:val="Default"/>
+              <w:rPr>
+                <w:rFonts w:ascii="Times New Roman" w:hAnsi="Times New Roman" w:cs="Times New Roman"/>
+              </w:rPr>
+            </w:pPr>
+            <w:r>
+              <w:rPr>
+                <w:rFonts w:ascii="Times New Roman" w:hAnsi="Times New Roman" w:cs="Times New Roman"/>
+              </w:rPr>
+              <w:t>Integer</w:t>
+            </w:r>
+          </w:p>
+        </w:tc>
+        <w:tc>
+          <w:tcPr>
+            <w:tcW w:w="2532" w:type="dxa"/>
+          </w:tcPr>
+          <w:p>
+            <w:pPr>
+              <w:spacing w:after="0" w:afterAutospacing="0" w:line="240" w:lineRule="auto"/>
+              <w:jc w:val="center"/>
+              <w:rPr>
+                <w:lang w:val="en-AU"/>
+              </w:rPr>
+            </w:pPr>
+          </w:p>
+        </w:tc>
+        <w:tc>
+          <w:tcPr>
+            <w:tcW w:w="4172" w:type="dxa"/>
+          </w:tcPr>
+          <w:p>
+            <w:pPr>
+              <w:pStyle w:val="Default"/>
+              <w:rPr>
+                <w:rFonts w:ascii="Times New Roman" w:hAnsi="Times New Roman" w:cs="Times New Roman"/>
+                <w:lang w:val="en-AU"/>
+              </w:rPr>
+            </w:pPr>
+            <w:r>
+              <w:rPr>
+                <w:rFonts w:ascii="Times New Roman" w:hAnsi="Times New Roman" w:cs="Times New Roman"/>
+                <w:lang w:val="en-AU"/>
+              </w:rPr>
+              <w:t>Maximum times the run manager will try to rerun a failed run</w:t>
+            </w:r>
+          </w:p>
+        </w:tc>
+      </w:tr>
+      <w:tr>
+        <w:trPr>
+          <w:cantSplit/>
+        </w:trPr>
+        <w:tc>
+          <w:tcPr>
+            <w:tcW w:w="2031" w:type="dxa"/>
+          </w:tcPr>
+          <w:p>
+            <w:pPr>
+              <w:spacing w:line="240" w:lineRule="auto"/>
               <w:rPr>
                 <w:rStyle w:val="Technical2"/>
                 <w:rFonts w:ascii="Courier New" w:hAnsi="Courier New" w:cs="Courier New"/>
                 <w:szCs w:val="20"/>
               </w:rPr>
+            </w:pPr>
+            <w:r>
+              <w:rPr>
+                <w:rStyle w:val="Technical2"/>
+                <w:rFonts w:ascii="Courier New" w:hAnsi="Courier New" w:cs="Courier New"/>
+                <w:szCs w:val="20"/>
+              </w:rPr>
+              <w:t>LAMDA</w:t>
+            </w:r>
+            <w:r>
+              <w:rPr>
+                <w:rStyle w:val="Technical2"/>
+                <w:rFonts w:ascii="Courier New" w:hAnsi="Courier New" w:cs="Courier New"/>
+                <w:szCs w:val="20"/>
+              </w:rPr>
               <w:t>S</w:t>
             </w:r>
           </w:p>
@@ -12628,7 +12812,6 @@
         <w:rPr>
           <w:lang w:val="en-AU" w:eastAsia="en-AU"/>
         </w:rPr>
-        <w:lastRenderedPageBreak/>
         <w:t>References</w:t>
       </w:r>
     </w:p>
@@ -12878,7 +13061,7 @@
             <w:rPr>
               <w:noProof/>
             </w:rPr>
-            <w:t>15</w:t>
+            <w:t>16</w:t>
           </w:r>
         </w:fldSimple>
       </w:p>
@@ -23037,7 +23220,7 @@
 </file>
 
 <file path=customXml/itemProps1.xml><?xml version="1.0" encoding="utf-8"?>
-<ds:datastoreItem xmlns:ds="http://schemas.openxmlformats.org/officeDocument/2006/customXml" ds:itemID="{449A883D-1B90-40A5-B4A7-9A60E0838D5A}">
+<ds:datastoreItem xmlns:ds="http://schemas.openxmlformats.org/officeDocument/2006/customXml" ds:itemID="{D3F21B8C-903C-49B0-BD91-5AFC1B6D8AAD}">
   <ds:schemaRefs>
     <ds:schemaRef ds:uri="http://schemas.openxmlformats.org/officeDocument/2006/bibliography"/>
   </ds:schemaRefs>

</xml_diff>

<commit_message>
1) Linux update 2) Rollback from IOPP stage 1 3) Composite scaled sen fix
</commit_message>
<xml_diff>
--- a/pest++_input.docx
+++ b/pest++_input.docx
@@ -30,26 +30,26 @@
         </w:rPr>
         <w:t>.0</w:t>
       </w:r>
-    </w:p>
-    <w:p>
-      <w:pPr>
-        <w:pStyle w:val="Heading2"/>
+      <w:r>
         <w:rPr>
           <w:rStyle w:val="Technical2"/>
           <w:rFonts w:ascii="Arial Narrow" w:hAnsi="Arial Narrow"/>
           <w:sz w:val="24"/>
           <w:lang w:val="en-US"/>
         </w:rPr>
-      </w:pPr>
-      <w:r>
+        <w:t>_rc2</w:t>
+      </w:r>
+    </w:p>
+    <w:p>
+      <w:pPr>
+        <w:pStyle w:val="Heading2"/>
         <w:rPr>
           <w:rStyle w:val="Technical2"/>
           <w:rFonts w:ascii="Arial Narrow" w:hAnsi="Arial Narrow"/>
           <w:sz w:val="24"/>
           <w:lang w:val="en-US"/>
         </w:rPr>
-        <w:t>The PEST</w:t>
-      </w:r>
+      </w:pPr>
       <w:r>
         <w:rPr>
           <w:rStyle w:val="Technical2"/>
@@ -57,7 +57,7 @@
           <w:sz w:val="24"/>
           <w:lang w:val="en-US"/>
         </w:rPr>
-        <w:t>++</w:t>
+        <w:t>The PEST</w:t>
       </w:r>
       <w:r>
         <w:rPr>
@@ -66,7 +66,7 @@
           <w:sz w:val="24"/>
           <w:lang w:val="en-US"/>
         </w:rPr>
-        <w:t xml:space="preserve"> </w:t>
+        <w:t>++</w:t>
       </w:r>
       <w:r>
         <w:rPr>
@@ -75,6 +75,15 @@
           <w:sz w:val="24"/>
           <w:lang w:val="en-US"/>
         </w:rPr>
+        <w:t xml:space="preserve"> </w:t>
+      </w:r>
+      <w:r>
+        <w:rPr>
+          <w:rStyle w:val="Technical2"/>
+          <w:rFonts w:ascii="Arial Narrow" w:hAnsi="Arial Narrow"/>
+          <w:sz w:val="24"/>
+          <w:lang w:val="en-US"/>
+        </w:rPr>
         <w:t>Command Line</w:t>
       </w:r>
     </w:p>
@@ -180,13 +189,13 @@
         <w:rPr>
           <w:lang w:eastAsia="en-AU"/>
         </w:rPr>
-        <w:t>three</w:t>
+        <w:t xml:space="preserve">four </w:t>
       </w:r>
       <w:r>
         <w:rPr>
           <w:lang w:eastAsia="en-AU"/>
         </w:rPr>
-        <w:t xml:space="preserve"> options</w:t>
+        <w:t>options</w:t>
       </w:r>
       <w:r>
         <w:rPr>
@@ -309,12 +318,24 @@
         <w:rPr>
           <w:lang w:eastAsia="en-AU"/>
         </w:rPr>
-        <w:t xml:space="preserve">and 3) serial run manager.  YAMR and GENIE </w:t>
+        <w:t>and 3) serial run manager</w:t>
       </w:r>
       <w:r>
         <w:rPr>
           <w:lang w:eastAsia="en-AU"/>
         </w:rPr>
+        <w:t xml:space="preserve"> 4) External run manager</w:t>
+      </w:r>
+      <w:r>
+        <w:rPr>
+          <w:lang w:eastAsia="en-AU"/>
+        </w:rPr>
+        <w:t xml:space="preserve">.  YAMR and GENIE </w:t>
+      </w:r>
+      <w:r>
+        <w:rPr>
+          <w:lang w:eastAsia="en-AU"/>
+        </w:rPr>
         <w:t xml:space="preserve">are sophisticated and capable of performing parallel runs on a single machine or over a TCP/IP-enabled network. YAMR duplicates the functionality of BEOPEST and is fully </w:t>
       </w:r>
       <w:r>
@@ -435,12 +456,36 @@
         <w:rPr>
           <w:lang w:eastAsia="en-AU"/>
         </w:rPr>
-        <w:t xml:space="preserve">model runs.  The serial rule manager provides a simple alternative that duplicates the functionality currently in regular PEST.  The </w:t>
+        <w:t xml:space="preserve">model runs.  The serial rule manager provides a simple alternative that duplicates the functionality currently in regular PEST. </w:t>
       </w:r>
       <w:r>
         <w:rPr>
           <w:lang w:eastAsia="en-AU"/>
         </w:rPr>
+        <w:t xml:space="preserve"> The external run manager was developed</w:t>
+      </w:r>
+      <w:r>
+        <w:rPr>
+          <w:lang w:eastAsia="en-AU"/>
+        </w:rPr>
+        <w:t xml:space="preserve"> </w:t>
+      </w:r>
+      <w:r>
+        <w:rPr>
+          <w:lang w:eastAsia="en-AU"/>
+        </w:rPr>
+        <w:t xml:space="preserve">to terminate PEST++ execution when it comes time to make the forward model runs.  It is designed to allow the user can take control over the process of making the forward model runs.  </w:t>
+      </w:r>
+      <w:r>
+        <w:rPr>
+          <w:lang w:eastAsia="en-AU"/>
+        </w:rPr>
+        <w:t xml:space="preserve">The </w:t>
+      </w:r>
+      <w:r>
+        <w:rPr>
+          <w:lang w:eastAsia="en-AU"/>
+        </w:rPr>
         <w:t>command</w:t>
       </w:r>
       <w:r>
@@ -471,7 +516,57 @@
         <w:rPr>
           <w:lang w:eastAsia="en-AU"/>
         </w:rPr>
-        <w:t>.</w:t>
+        <w:t xml:space="preserve"> where /j and /r are opt</w:t>
+      </w:r>
+      <w:r>
+        <w:rPr>
+          <w:lang w:eastAsia="en-AU"/>
+        </w:rPr>
+        <w:t xml:space="preserve">ional commands; /j </w:t>
+      </w:r>
+      <w:r>
+        <w:rPr>
+          <w:lang w:eastAsia="en-AU"/>
+        </w:rPr>
+        <w:t>to invoke</w:t>
+      </w:r>
+      <w:r>
+        <w:rPr>
+          <w:lang w:eastAsia="en-AU"/>
+        </w:rPr>
+        <w:t>s</w:t>
+      </w:r>
+      <w:r>
+        <w:rPr>
+          <w:lang w:eastAsia="en-AU"/>
+        </w:rPr>
+        <w:t xml:space="preserve"> </w:t>
+      </w:r>
+      <w:proofErr w:type="spellStart"/>
+      <w:r>
+        <w:rPr>
+          <w:lang w:eastAsia="en-AU"/>
+        </w:rPr>
+        <w:t>jacobian</w:t>
+      </w:r>
+      <w:proofErr w:type="spellEnd"/>
+      <w:r>
+        <w:rPr>
+          <w:lang w:eastAsia="en-AU"/>
+        </w:rPr>
+        <w:t xml:space="preserve"> re</w:t>
+      </w:r>
+      <w:r>
+        <w:rPr>
+          <w:lang w:eastAsia="en-AU"/>
+        </w:rPr>
+        <w:t xml:space="preserve">use for the first iteration and /r invokes </w:t>
+      </w:r>
+      <w:r>
+        <w:rPr>
+          <w:lang w:eastAsia="en-AU"/>
+        </w:rPr>
+        <w:t>restart.</w:t>
       </w:r>
     </w:p>
     <w:tbl>
@@ -490,7 +585,7 @@
       </w:tblPr>
       <w:tblGrid>
         <w:gridCol w:w="3438"/>
-        <w:gridCol w:w="4410"/>
+        <w:gridCol w:w="5040"/>
       </w:tblGrid>
       <w:tr>
         <w:tc>
@@ -518,7 +613,7 @@
         </w:tc>
         <w:tc>
           <w:tcPr>
-            <w:tcW w:w="4410" w:type="dxa"/>
+            <w:tcW w:w="5040" w:type="dxa"/>
             <w:tcBorders>
               <w:bottom w:val="single" w:sz="2" w:space="0" w:color="auto"/>
             </w:tcBorders>
@@ -566,7 +661,7 @@
         </w:tc>
         <w:tc>
           <w:tcPr>
-            <w:tcW w:w="4410" w:type="dxa"/>
+            <w:tcW w:w="5040" w:type="dxa"/>
             <w:tcBorders>
               <w:top w:val="single" w:sz="2" w:space="0" w:color="auto"/>
               <w:left w:val="single" w:sz="18" w:space="0" w:color="auto"/>
@@ -584,6 +679,9 @@
             </w:r>
             <w:r>
               <w:t>control_file.pst</w:t>
+            </w:r>
+            <w:r>
+              <w:t xml:space="preserve"> [/j] [/r]</w:t>
             </w:r>
           </w:p>
         </w:tc>
@@ -614,7 +712,7 @@
         </w:tc>
         <w:tc>
           <w:tcPr>
-            <w:tcW w:w="4410" w:type="dxa"/>
+            <w:tcW w:w="5040" w:type="dxa"/>
             <w:tcBorders>
               <w:top w:val="single" w:sz="4" w:space="0" w:color="auto"/>
               <w:left w:val="single" w:sz="18" w:space="0" w:color="auto"/>
@@ -632,6 +730,9 @@
             </w:r>
             <w:r>
               <w:t xml:space="preserve"> </w:t>
+            </w:r>
+            <w:r>
+              <w:t>[/j] [/r]</w:t>
             </w:r>
           </w:p>
         </w:tc>
@@ -653,6 +754,7 @@
               <w:ind w:firstLine="0"/>
             </w:pPr>
             <w:r>
+              <w:lastRenderedPageBreak/>
               <w:t xml:space="preserve">YAMR </w:t>
             </w:r>
             <w:r>
@@ -662,7 +764,7 @@
         </w:tc>
         <w:tc>
           <w:tcPr>
-            <w:tcW w:w="4410" w:type="dxa"/>
+            <w:tcW w:w="5040" w:type="dxa"/>
             <w:tcBorders>
               <w:top w:val="single" w:sz="4" w:space="0" w:color="auto"/>
               <w:left w:val="single" w:sz="18" w:space="0" w:color="auto"/>
@@ -683,6 +785,59 @@
               <w:t>hostname:port</w:t>
             </w:r>
             <w:proofErr w:type="spellEnd"/>
+          </w:p>
+        </w:tc>
+      </w:tr>
+      <w:tr>
+        <w:tc>
+          <w:tcPr>
+            <w:tcW w:w="3438" w:type="dxa"/>
+            <w:tcBorders>
+              <w:top w:val="single" w:sz="4" w:space="0" w:color="auto"/>
+              <w:left w:val="single" w:sz="18" w:space="0" w:color="auto"/>
+              <w:bottom w:val="single" w:sz="4" w:space="0" w:color="auto"/>
+              <w:right w:val="single" w:sz="18" w:space="0" w:color="auto"/>
+            </w:tcBorders>
+          </w:tcPr>
+          <w:p>
+            <w:pPr>
+              <w:pStyle w:val="BodyText"/>
+              <w:ind w:firstLine="0"/>
+            </w:pPr>
+            <w:r>
+              <w:t>Genie</w:t>
+            </w:r>
+            <w:r>
+              <w:t xml:space="preserve"> / Master</w:t>
+            </w:r>
+          </w:p>
+        </w:tc>
+        <w:tc>
+          <w:tcPr>
+            <w:tcW w:w="5040" w:type="dxa"/>
+            <w:tcBorders>
+              <w:top w:val="single" w:sz="4" w:space="0" w:color="auto"/>
+              <w:left w:val="single" w:sz="18" w:space="0" w:color="auto"/>
+              <w:bottom w:val="single" w:sz="4" w:space="0" w:color="auto"/>
+              <w:right w:val="single" w:sz="18" w:space="0" w:color="auto"/>
+            </w:tcBorders>
+          </w:tcPr>
+          <w:p>
+            <w:pPr>
+              <w:pStyle w:val="BodyText"/>
+              <w:ind w:firstLine="0"/>
+            </w:pPr>
+            <w:r>
+              <w:t xml:space="preserve">pest++ control_file.pst /G </w:t>
+            </w:r>
+            <w:proofErr w:type="spellStart"/>
+            <w:r>
+              <w:t>hostname:port</w:t>
+            </w:r>
+            <w:proofErr w:type="spellEnd"/>
+            <w:r>
+              <w:t xml:space="preserve"> [/j] [/r]</w:t>
+            </w:r>
           </w:p>
         </w:tc>
       </w:tr>
@@ -703,16 +858,13 @@
               <w:ind w:firstLine="0"/>
             </w:pPr>
             <w:r>
-              <w:t>Genie</w:t>
-            </w:r>
-            <w:r>
-              <w:t xml:space="preserve"> / Master</w:t>
-            </w:r>
-          </w:p>
-        </w:tc>
-        <w:tc>
-          <w:tcPr>
-            <w:tcW w:w="4410" w:type="dxa"/>
+              <w:t>External Run Manager</w:t>
+            </w:r>
+          </w:p>
+        </w:tc>
+        <w:tc>
+          <w:tcPr>
+            <w:tcW w:w="5040" w:type="dxa"/>
             <w:tcBorders>
               <w:top w:val="single" w:sz="4" w:space="0" w:color="auto"/>
               <w:left w:val="single" w:sz="18" w:space="0" w:color="auto"/>
@@ -726,13 +878,8 @@
               <w:ind w:firstLine="0"/>
             </w:pPr>
             <w:r>
-              <w:t xml:space="preserve">pest++ control_file.pst /G </w:t>
-            </w:r>
-            <w:proofErr w:type="spellStart"/>
-            <w:r>
-              <w:t>hostname:port</w:t>
-            </w:r>
-            <w:proofErr w:type="spellEnd"/>
+              <w:t>pest++ control_file.pst /E [/j] [/r]</w:t>
+            </w:r>
           </w:p>
         </w:tc>
       </w:tr>
@@ -750,7 +897,6 @@
       </w:pPr>
       <w:proofErr w:type="gramStart"/>
       <w:r>
-        <w:lastRenderedPageBreak/>
         <w:t xml:space="preserve">When PEST++ is run in the serial or master mode it now supports the /j option to reuse an existing </w:t>
       </w:r>
       <w:proofErr w:type="spellStart"/>
@@ -1134,6 +1280,7 @@
           <w:szCs w:val="20"/>
           <w:lang w:val="en-AU"/>
         </w:rPr>
+        <w:lastRenderedPageBreak/>
         <w:t xml:space="preserve">RELPARMAX </w:t>
       </w:r>
       <w:r>
@@ -1420,7 +1567,6 @@
           <w:sz w:val="20"/>
           <w:szCs w:val="20"/>
         </w:rPr>
-        <w:lastRenderedPageBreak/>
         <w:t>AUISENSRAT AUIHOLDMAXCHG AUINUMFREE</w:t>
       </w:r>
     </w:p>
@@ -2435,6 +2581,7 @@
           <w:szCs w:val="20"/>
           <w:lang w:val="en-AU"/>
         </w:rPr>
+        <w:lastRenderedPageBreak/>
         <w:t>(</w:t>
       </w:r>
       <w:r>
@@ -2688,7 +2835,6 @@
           <w:szCs w:val="20"/>
           <w:lang w:val="en-AU"/>
         </w:rPr>
-        <w:lastRenderedPageBreak/>
         <w:t>* model command line</w:t>
       </w:r>
     </w:p>
@@ -3559,6 +3705,7 @@
           <w:rFonts w:ascii="Courier New" w:hAnsi="Courier New" w:cs="Courier New"/>
           <w:szCs w:val="20"/>
         </w:rPr>
+        <w:lastRenderedPageBreak/>
         <w:t>OBS_REPORT_1 OBS_REPORT_2 OBS_REPORT_3..(</w:t>
       </w:r>
       <w:r>
@@ -3791,7 +3938,6 @@
           <w:rFonts w:ascii="Courier New" w:hAnsi="Courier New" w:cs="Courier New"/>
           <w:szCs w:val="20"/>
         </w:rPr>
-        <w:lastRenderedPageBreak/>
         <w:t>MAX_SUPER_FRZ_</w:t>
       </w:r>
       <w:proofErr w:type="gramStart"/>
@@ -4063,6 +4209,26 @@
           <w:lang w:val="pt-PT"/>
         </w:rPr>
         <w:t>ITERATION_SUMMARY(TRUE)</w:t>
+      </w:r>
+    </w:p>
+    <w:p>
+      <w:pPr>
+        <w:spacing w:after="0" w:afterAutospacing="0" w:line="360" w:lineRule="auto"/>
+        <w:rPr>
+          <w:rStyle w:val="Technical2"/>
+          <w:rFonts w:ascii="Courier New" w:hAnsi="Courier New" w:cs="Courier New"/>
+          <w:szCs w:val="20"/>
+          <w:lang w:val="pt-PT"/>
+        </w:rPr>
+      </w:pPr>
+      <w:r>
+        <w:rPr>
+          <w:rStyle w:val="Technical2"/>
+          <w:rFonts w:ascii="Courier New" w:hAnsi="Courier New" w:cs="Courier New"/>
+          <w:szCs w:val="20"/>
+          <w:lang w:val="pt-PT"/>
+        </w:rPr>
+        <w:t>DER_FORGIVE(TRUE)</w:t>
       </w:r>
     </w:p>
     <w:p>
@@ -13854,6 +14020,104 @@
                 <w:lang w:val="en-AU"/>
               </w:rPr>
               <w:t xml:space="preserve"> to a series of comma separated files for easy plotting.</w:t>
+            </w:r>
+          </w:p>
+        </w:tc>
+      </w:tr>
+      <w:tr>
+        <w:trPr>
+          <w:cantSplit/>
+        </w:trPr>
+        <w:tc>
+          <w:tcPr>
+            <w:tcW w:w="2031" w:type="dxa"/>
+          </w:tcPr>
+          <w:p>
+            <w:pPr>
+              <w:spacing w:line="240" w:lineRule="auto"/>
+              <w:rPr>
+                <w:rStyle w:val="Technical2"/>
+                <w:rFonts w:ascii="Courier New" w:hAnsi="Courier New" w:cs="Courier New"/>
+                <w:szCs w:val="20"/>
+              </w:rPr>
+            </w:pPr>
+            <w:r>
+              <w:rPr>
+                <w:rStyle w:val="Technical2"/>
+                <w:rFonts w:ascii="Courier New" w:hAnsi="Courier New" w:cs="Courier New"/>
+                <w:szCs w:val="20"/>
+              </w:rPr>
+              <w:t>DER_FORGIVE</w:t>
+            </w:r>
+          </w:p>
+        </w:tc>
+        <w:tc>
+          <w:tcPr>
+            <w:tcW w:w="977" w:type="dxa"/>
+          </w:tcPr>
+          <w:p>
+            <w:pPr>
+              <w:pStyle w:val="Default"/>
+              <w:rPr>
+                <w:rFonts w:ascii="Times New Roman" w:hAnsi="Times New Roman" w:cs="Times New Roman"/>
+              </w:rPr>
+            </w:pPr>
+            <w:r>
+              <w:rPr>
+                <w:rFonts w:ascii="Times New Roman" w:hAnsi="Times New Roman" w:cs="Times New Roman"/>
+              </w:rPr>
+              <w:t>“TRUE” or “FALSE”</w:t>
+            </w:r>
+          </w:p>
+        </w:tc>
+        <w:tc>
+          <w:tcPr>
+            <w:tcW w:w="2532" w:type="dxa"/>
+          </w:tcPr>
+          <w:p>
+            <w:pPr>
+              <w:spacing w:after="0" w:afterAutospacing="0" w:line="240" w:lineRule="auto"/>
+              <w:jc w:val="center"/>
+              <w:rPr>
+                <w:lang w:val="en-AU"/>
+              </w:rPr>
+            </w:pPr>
+          </w:p>
+        </w:tc>
+        <w:tc>
+          <w:tcPr>
+            <w:tcW w:w="4172" w:type="dxa"/>
+          </w:tcPr>
+          <w:p>
+            <w:pPr>
+              <w:pStyle w:val="Default"/>
+              <w:rPr>
+                <w:rFonts w:ascii="Times New Roman" w:hAnsi="Times New Roman" w:cs="Times New Roman"/>
+                <w:lang w:val="en-AU"/>
+              </w:rPr>
+            </w:pPr>
+            <w:r>
+              <w:rPr>
+                <w:rFonts w:ascii="Times New Roman" w:hAnsi="Times New Roman" w:cs="Times New Roman"/>
+                <w:lang w:val="en-AU"/>
+              </w:rPr>
+              <w:t xml:space="preserve">Setting this to “FALSE” will turn off derivative forgive and cause PEST++ to terminate if a run fails while computing the </w:t>
+            </w:r>
+            <w:proofErr w:type="spellStart"/>
+            <w:r>
+              <w:rPr>
+                <w:rFonts w:ascii="Times New Roman" w:hAnsi="Times New Roman" w:cs="Times New Roman"/>
+                <w:lang w:val="en-AU"/>
+              </w:rPr>
+              <w:t>jacobian</w:t>
+            </w:r>
+            <w:proofErr w:type="spellEnd"/>
+            <w:r>
+              <w:rPr>
+                <w:rFonts w:ascii="Times New Roman" w:hAnsi="Times New Roman" w:cs="Times New Roman"/>
+                <w:lang w:val="en-AU"/>
+              </w:rPr>
+              <w:t>.</w:t>
             </w:r>
           </w:p>
         </w:tc>
@@ -24299,7 +24563,7 @@
 </file>
 
 <file path=customXml/itemProps1.xml><?xml version="1.0" encoding="utf-8"?>
-<ds:datastoreItem xmlns:ds="http://schemas.openxmlformats.org/officeDocument/2006/customXml" ds:itemID="{41DA1217-380F-4B59-AA74-5A03E5EDBE77}">
+<ds:datastoreItem xmlns:ds="http://schemas.openxmlformats.org/officeDocument/2006/customXml" ds:itemID="{E272ECC4-ADED-40AD-B3B5-4EFA0BD3E100}">
   <ds:schemaRefs>
     <ds:schemaRef ds:uri="http://schemas.openxmlformats.org/officeDocument/2006/bibliography"/>
   </ds:schemaRefs>

</xml_diff>

<commit_message>
1) GSA++ work 2) YAMR re-factoring to improve threaded implementation
</commit_message>
<xml_diff>
--- a/pest++_input.docx
+++ b/pest++_input.docx
@@ -3929,6 +3929,14 @@
           <w:rFonts w:ascii="Courier New" w:hAnsi="Courier New" w:cs="Courier New"/>
           <w:szCs w:val="20"/>
         </w:rPr>
+        <w:t>++</w:t>
+      </w:r>
+      <w:r>
+        <w:rPr>
+          <w:rStyle w:val="Technical2"/>
+          <w:rFonts w:ascii="Courier New" w:hAnsi="Courier New" w:cs="Courier New"/>
+          <w:szCs w:val="20"/>
+        </w:rPr>
         <w:t>MAX_SUPER_FRZ_</w:t>
       </w:r>
       <w:proofErr w:type="gramStart"/>
@@ -3976,6 +3984,15 @@
           <w:szCs w:val="20"/>
           <w:highlight w:val="white"/>
         </w:rPr>
+        <w:t>++</w:t>
+      </w:r>
+      <w:r>
+        <w:rPr>
+          <w:rFonts w:ascii="Courier New" w:hAnsi="Courier New" w:cs="Courier New"/>
+          <w:sz w:val="20"/>
+          <w:szCs w:val="20"/>
+          <w:highlight w:val="white"/>
+        </w:rPr>
         <w:t>MAX_REG_</w:t>
       </w:r>
       <w:proofErr w:type="gramStart"/>
@@ -4031,6 +4048,14 @@
           <w:rFonts w:ascii="Courier New" w:hAnsi="Courier New" w:cs="Courier New"/>
           <w:szCs w:val="20"/>
         </w:rPr>
+        <w:t>++</w:t>
+      </w:r>
+      <w:r>
+        <w:rPr>
+          <w:rStyle w:val="Technical2"/>
+          <w:rFonts w:ascii="Courier New" w:hAnsi="Courier New" w:cs="Courier New"/>
+          <w:szCs w:val="20"/>
+        </w:rPr>
         <w:t>MAT_</w:t>
       </w:r>
       <w:proofErr w:type="gramStart"/>
@@ -4077,6 +4102,14 @@
           <w:rFonts w:ascii="Courier New" w:hAnsi="Courier New" w:cs="Courier New"/>
           <w:szCs w:val="20"/>
         </w:rPr>
+        <w:t>++</w:t>
+      </w:r>
+      <w:r>
+        <w:rPr>
+          <w:rStyle w:val="Technical2"/>
+          <w:rFonts w:ascii="Courier New" w:hAnsi="Courier New" w:cs="Courier New"/>
+          <w:szCs w:val="20"/>
+        </w:rPr>
         <w:t>SUPER_</w:t>
       </w:r>
       <w:proofErr w:type="gramStart"/>
@@ -4123,6 +4156,14 @@
           <w:rFonts w:ascii="Courier New" w:hAnsi="Courier New" w:cs="Courier New"/>
           <w:szCs w:val="20"/>
         </w:rPr>
+        <w:t>++</w:t>
+      </w:r>
+      <w:r>
+        <w:rPr>
+          <w:rStyle w:val="Technical2"/>
+          <w:rFonts w:ascii="Courier New" w:hAnsi="Courier New" w:cs="Courier New"/>
+          <w:szCs w:val="20"/>
+        </w:rPr>
         <w:t>MAX_RUN_</w:t>
       </w:r>
       <w:proofErr w:type="gramStart"/>
@@ -4163,6 +4204,14 @@
           <w:szCs w:val="20"/>
         </w:rPr>
       </w:pPr>
+      <w:r>
+        <w:rPr>
+          <w:rStyle w:val="Technical2"/>
+          <w:rFonts w:ascii="Courier New" w:hAnsi="Courier New" w:cs="Courier New"/>
+          <w:szCs w:val="20"/>
+        </w:rPr>
+        <w:t>++</w:t>
+      </w:r>
       <w:proofErr w:type="gramStart"/>
       <w:r>
         <w:rPr>
@@ -4199,6 +4248,15 @@
           <w:szCs w:val="20"/>
           <w:lang w:val="pt-PT"/>
         </w:rPr>
+        <w:t>++</w:t>
+      </w:r>
+      <w:r>
+        <w:rPr>
+          <w:rStyle w:val="Technical2"/>
+          <w:rFonts w:ascii="Courier New" w:hAnsi="Courier New" w:cs="Courier New"/>
+          <w:szCs w:val="20"/>
+          <w:lang w:val="pt-PT"/>
+        </w:rPr>
         <w:t>ITERATION_SUMMARY(TRUE)</w:t>
       </w:r>
     </w:p>
@@ -4212,6 +4270,15 @@
           <w:lang w:val="pt-PT"/>
         </w:rPr>
       </w:pPr>
+      <w:r>
+        <w:rPr>
+          <w:rStyle w:val="Technical2"/>
+          <w:rFonts w:ascii="Courier New" w:hAnsi="Courier New" w:cs="Courier New"/>
+          <w:szCs w:val="20"/>
+          <w:lang w:val="pt-PT"/>
+        </w:rPr>
+        <w:t>++</w:t>
+      </w:r>
       <w:r>
         <w:rPr>
           <w:rStyle w:val="Technical2"/>
@@ -10358,7 +10425,6 @@
         <w:pStyle w:val="Caption1"/>
       </w:pPr>
       <w:r>
-        <w:lastRenderedPageBreak/>
         <w:t xml:space="preserve"> Variables in optional “</w:t>
       </w:r>
       <w:r>
@@ -10414,6 +10480,7 @@
               <w:rPr>
                 <w:lang w:val="en-AU"/>
               </w:rPr>
+              <w:lastRenderedPageBreak/>
               <w:t>Variable</w:t>
             </w:r>
           </w:p>
@@ -14377,27 +14444,14 @@
         <w:r>
           <w:ptab w:relativeTo="margin" w:alignment="center" w:leader="none"/>
         </w:r>
-        <w:r>
-          <w:fldChar w:fldCharType="begin"/>
-        </w:r>
-        <w:r>
-          <w:instrText xml:space="preserve"> PAGE   \* MERGEFORMAT </w:instrText>
-        </w:r>
-        <w:r>
-          <w:fldChar w:fldCharType="separate"/>
-        </w:r>
-        <w:r>
-          <w:rPr>
-            <w:noProof/>
-          </w:rPr>
-          <w:t>14</w:t>
-        </w:r>
-        <w:r>
-          <w:rPr>
-            <w:noProof/>
-          </w:rPr>
-          <w:fldChar w:fldCharType="end"/>
-        </w:r>
+        <w:fldSimple w:instr=" PAGE   \* MERGEFORMAT ">
+          <w:r>
+            <w:rPr>
+              <w:noProof/>
+            </w:rPr>
+            <w:t>2</w:t>
+          </w:r>
+        </w:fldSimple>
       </w:p>
     </w:sdtContent>
   </w:sdt>
@@ -24554,7 +24608,7 @@
 </file>
 
 <file path=customXml/itemProps1.xml><?xml version="1.0" encoding="utf-8"?>
-<ds:datastoreItem xmlns:ds="http://schemas.openxmlformats.org/officeDocument/2006/customXml" ds:itemID="{69A330D2-C5DF-4290-BA13-EE8F8C3F3072}">
+<ds:datastoreItem xmlns:ds="http://schemas.openxmlformats.org/officeDocument/2006/customXml" ds:itemID="{46CAE861-8FB7-4269-9785-57EC2AEBD57C}">
   <ds:schemaRefs>
     <ds:schemaRef ds:uri="http://schemas.openxmlformats.org/officeDocument/2006/bibliography"/>
   </ds:schemaRefs>

</xml_diff>

<commit_message>
Added OVERDUE_RESCHED_FAC and OVERDUE_GIVEUP_FAC options to the control file
</commit_message>
<xml_diff>
--- a/pest++_input.docx
+++ b/pest++_input.docx
@@ -10425,6 +10425,7 @@
         <w:pStyle w:val="Caption1"/>
       </w:pPr>
       <w:r>
+        <w:lastRenderedPageBreak/>
         <w:t xml:space="preserve"> Variables in optional “</w:t>
       </w:r>
       <w:r>
@@ -10480,7 +10481,6 @@
               <w:rPr>
                 <w:lang w:val="en-AU"/>
               </w:rPr>
-              <w:lastRenderedPageBreak/>
               <w:t>Variable</w:t>
             </w:r>
           </w:p>
@@ -12474,10 +12474,10 @@
         <w:tblLook w:val="01E0"/>
       </w:tblPr>
       <w:tblGrid>
-        <w:gridCol w:w="2391"/>
+        <w:gridCol w:w="2511"/>
         <w:gridCol w:w="1177"/>
-        <w:gridCol w:w="2532"/>
-        <w:gridCol w:w="4172"/>
+        <w:gridCol w:w="2481"/>
+        <w:gridCol w:w="4112"/>
       </w:tblGrid>
       <w:tr>
         <w:trPr>
@@ -12485,7 +12485,7 @@
         </w:trPr>
         <w:tc>
           <w:tcPr>
-            <w:tcW w:w="2031" w:type="dxa"/>
+            <w:tcW w:w="2511" w:type="dxa"/>
           </w:tcPr>
           <w:p>
             <w:pPr>
@@ -12504,7 +12504,7 @@
         </w:tc>
         <w:tc>
           <w:tcPr>
-            <w:tcW w:w="977" w:type="dxa"/>
+            <w:tcW w:w="1177" w:type="dxa"/>
           </w:tcPr>
           <w:p>
             <w:pPr>
@@ -12523,7 +12523,7 @@
         </w:tc>
         <w:tc>
           <w:tcPr>
-            <w:tcW w:w="2532" w:type="dxa"/>
+            <w:tcW w:w="2481" w:type="dxa"/>
           </w:tcPr>
           <w:p>
             <w:pPr>
@@ -12542,7 +12542,7 @@
         </w:tc>
         <w:tc>
           <w:tcPr>
-            <w:tcW w:w="4172" w:type="dxa"/>
+            <w:tcW w:w="4112" w:type="dxa"/>
           </w:tcPr>
           <w:p>
             <w:pPr>
@@ -12566,7 +12566,7 @@
         </w:trPr>
         <w:tc>
           <w:tcPr>
-            <w:tcW w:w="2031" w:type="dxa"/>
+            <w:tcW w:w="2511" w:type="dxa"/>
           </w:tcPr>
           <w:p>
             <w:pPr>
@@ -12590,7 +12590,7 @@
         </w:tc>
         <w:tc>
           <w:tcPr>
-            <w:tcW w:w="977" w:type="dxa"/>
+            <w:tcW w:w="1177" w:type="dxa"/>
           </w:tcPr>
           <w:p>
             <w:pPr>
@@ -12609,7 +12609,7 @@
         </w:tc>
         <w:tc>
           <w:tcPr>
-            <w:tcW w:w="2532" w:type="dxa"/>
+            <w:tcW w:w="2481" w:type="dxa"/>
           </w:tcPr>
           <w:p>
             <w:pPr>
@@ -12629,7 +12629,7 @@
         </w:tc>
         <w:tc>
           <w:tcPr>
-            <w:tcW w:w="4172" w:type="dxa"/>
+            <w:tcW w:w="4112" w:type="dxa"/>
           </w:tcPr>
           <w:p>
             <w:pPr>
@@ -12666,7 +12666,7 @@
         </w:trPr>
         <w:tc>
           <w:tcPr>
-            <w:tcW w:w="2031" w:type="dxa"/>
+            <w:tcW w:w="2511" w:type="dxa"/>
           </w:tcPr>
           <w:p>
             <w:pPr>
@@ -12690,7 +12690,7 @@
         </w:tc>
         <w:tc>
           <w:tcPr>
-            <w:tcW w:w="977" w:type="dxa"/>
+            <w:tcW w:w="1177" w:type="dxa"/>
           </w:tcPr>
           <w:p>
             <w:pPr>
@@ -12710,7 +12710,7 @@
         </w:tc>
         <w:tc>
           <w:tcPr>
-            <w:tcW w:w="2532" w:type="dxa"/>
+            <w:tcW w:w="2481" w:type="dxa"/>
           </w:tcPr>
           <w:p>
             <w:pPr>
@@ -12730,7 +12730,7 @@
         </w:tc>
         <w:tc>
           <w:tcPr>
-            <w:tcW w:w="4172" w:type="dxa"/>
+            <w:tcW w:w="4112" w:type="dxa"/>
           </w:tcPr>
           <w:p>
             <w:pPr>
@@ -12768,7 +12768,7 @@
         </w:trPr>
         <w:tc>
           <w:tcPr>
-            <w:tcW w:w="2031" w:type="dxa"/>
+            <w:tcW w:w="2511" w:type="dxa"/>
           </w:tcPr>
           <w:p>
             <w:pPr>
@@ -12793,7 +12793,7 @@
         </w:tc>
         <w:tc>
           <w:tcPr>
-            <w:tcW w:w="977" w:type="dxa"/>
+            <w:tcW w:w="1177" w:type="dxa"/>
           </w:tcPr>
           <w:p>
             <w:pPr>
@@ -12813,7 +12813,7 @@
         </w:tc>
         <w:tc>
           <w:tcPr>
-            <w:tcW w:w="2532" w:type="dxa"/>
+            <w:tcW w:w="2481" w:type="dxa"/>
           </w:tcPr>
           <w:p>
             <w:pPr>
@@ -12833,7 +12833,7 @@
         </w:tc>
         <w:tc>
           <w:tcPr>
-            <w:tcW w:w="4172" w:type="dxa"/>
+            <w:tcW w:w="4112" w:type="dxa"/>
           </w:tcPr>
           <w:p>
             <w:pPr>
@@ -12962,7 +12962,7 @@
         </w:trPr>
         <w:tc>
           <w:tcPr>
-            <w:tcW w:w="2031" w:type="dxa"/>
+            <w:tcW w:w="2511" w:type="dxa"/>
           </w:tcPr>
           <w:p>
             <w:pPr>
@@ -12994,7 +12994,7 @@
         </w:tc>
         <w:tc>
           <w:tcPr>
-            <w:tcW w:w="977" w:type="dxa"/>
+            <w:tcW w:w="1177" w:type="dxa"/>
           </w:tcPr>
           <w:p>
             <w:pPr>
@@ -13014,7 +13014,7 @@
         </w:tc>
         <w:tc>
           <w:tcPr>
-            <w:tcW w:w="2532" w:type="dxa"/>
+            <w:tcW w:w="2481" w:type="dxa"/>
           </w:tcPr>
           <w:p>
             <w:pPr>
@@ -13034,7 +13034,7 @@
         </w:tc>
         <w:tc>
           <w:tcPr>
-            <w:tcW w:w="4172" w:type="dxa"/>
+            <w:tcW w:w="4112" w:type="dxa"/>
           </w:tcPr>
           <w:p>
             <w:pPr>
@@ -13088,7 +13088,7 @@
         </w:trPr>
         <w:tc>
           <w:tcPr>
-            <w:tcW w:w="2031" w:type="dxa"/>
+            <w:tcW w:w="2511" w:type="dxa"/>
           </w:tcPr>
           <w:p>
             <w:pPr>
@@ -13122,7 +13122,7 @@
         </w:tc>
         <w:tc>
           <w:tcPr>
-            <w:tcW w:w="977" w:type="dxa"/>
+            <w:tcW w:w="1177" w:type="dxa"/>
           </w:tcPr>
           <w:p>
             <w:pPr>
@@ -13141,7 +13141,7 @@
         </w:tc>
         <w:tc>
           <w:tcPr>
-            <w:tcW w:w="2532" w:type="dxa"/>
+            <w:tcW w:w="2481" w:type="dxa"/>
           </w:tcPr>
           <w:p>
             <w:pPr>
@@ -13160,7 +13160,7 @@
         </w:tc>
         <w:tc>
           <w:tcPr>
-            <w:tcW w:w="4172" w:type="dxa"/>
+            <w:tcW w:w="4112" w:type="dxa"/>
           </w:tcPr>
           <w:p>
             <w:pPr>
@@ -13186,7 +13186,7 @@
         </w:trPr>
         <w:tc>
           <w:tcPr>
-            <w:tcW w:w="2031" w:type="dxa"/>
+            <w:tcW w:w="2511" w:type="dxa"/>
           </w:tcPr>
           <w:p>
             <w:pPr>
@@ -13209,7 +13209,7 @@
         </w:tc>
         <w:tc>
           <w:tcPr>
-            <w:tcW w:w="977" w:type="dxa"/>
+            <w:tcW w:w="1177" w:type="dxa"/>
           </w:tcPr>
           <w:p>
             <w:pPr>
@@ -13228,7 +13228,7 @@
         </w:tc>
         <w:tc>
           <w:tcPr>
-            <w:tcW w:w="2532" w:type="dxa"/>
+            <w:tcW w:w="2481" w:type="dxa"/>
           </w:tcPr>
           <w:p>
             <w:pPr>
@@ -13249,7 +13249,7 @@
         </w:tc>
         <w:tc>
           <w:tcPr>
-            <w:tcW w:w="4172" w:type="dxa"/>
+            <w:tcW w:w="4112" w:type="dxa"/>
           </w:tcPr>
           <w:p>
             <w:pPr>
@@ -13367,7 +13367,7 @@
         </w:trPr>
         <w:tc>
           <w:tcPr>
-            <w:tcW w:w="2031" w:type="dxa"/>
+            <w:tcW w:w="2511" w:type="dxa"/>
           </w:tcPr>
           <w:p>
             <w:pPr>
@@ -13388,7 +13388,7 @@
         </w:tc>
         <w:tc>
           <w:tcPr>
-            <w:tcW w:w="977" w:type="dxa"/>
+            <w:tcW w:w="1177" w:type="dxa"/>
           </w:tcPr>
           <w:p>
             <w:pPr>
@@ -13411,7 +13411,7 @@
         </w:tc>
         <w:tc>
           <w:tcPr>
-            <w:tcW w:w="2532" w:type="dxa"/>
+            <w:tcW w:w="2481" w:type="dxa"/>
           </w:tcPr>
           <w:p>
             <w:pPr>
@@ -13434,7 +13434,7 @@
         </w:tc>
         <w:tc>
           <w:tcPr>
-            <w:tcW w:w="4172" w:type="dxa"/>
+            <w:tcW w:w="4112" w:type="dxa"/>
           </w:tcPr>
           <w:p>
             <w:pPr>
@@ -13458,7 +13458,7 @@
         </w:trPr>
         <w:tc>
           <w:tcPr>
-            <w:tcW w:w="2031" w:type="dxa"/>
+            <w:tcW w:w="2511" w:type="dxa"/>
           </w:tcPr>
           <w:p>
             <w:pPr>
@@ -13490,7 +13490,7 @@
         </w:tc>
         <w:tc>
           <w:tcPr>
-            <w:tcW w:w="977" w:type="dxa"/>
+            <w:tcW w:w="1177" w:type="dxa"/>
           </w:tcPr>
           <w:p>
             <w:pPr>
@@ -13519,7 +13519,7 @@
         </w:tc>
         <w:tc>
           <w:tcPr>
-            <w:tcW w:w="2532" w:type="dxa"/>
+            <w:tcW w:w="2481" w:type="dxa"/>
           </w:tcPr>
           <w:p>
             <w:pPr>
@@ -13532,7 +13532,7 @@
         </w:tc>
         <w:tc>
           <w:tcPr>
-            <w:tcW w:w="4172" w:type="dxa"/>
+            <w:tcW w:w="4112" w:type="dxa"/>
           </w:tcPr>
           <w:p>
             <w:pPr>
@@ -13565,7 +13565,7 @@
         </w:trPr>
         <w:tc>
           <w:tcPr>
-            <w:tcW w:w="2031" w:type="dxa"/>
+            <w:tcW w:w="2511" w:type="dxa"/>
           </w:tcPr>
           <w:p>
             <w:pPr>
@@ -13588,7 +13588,7 @@
         </w:tc>
         <w:tc>
           <w:tcPr>
-            <w:tcW w:w="977" w:type="dxa"/>
+            <w:tcW w:w="1177" w:type="dxa"/>
           </w:tcPr>
           <w:p>
             <w:pPr>
@@ -13607,7 +13607,7 @@
         </w:tc>
         <w:tc>
           <w:tcPr>
-            <w:tcW w:w="2532" w:type="dxa"/>
+            <w:tcW w:w="2481" w:type="dxa"/>
           </w:tcPr>
           <w:p>
             <w:pPr>
@@ -13651,7 +13651,7 @@
         </w:tc>
         <w:tc>
           <w:tcPr>
-            <w:tcW w:w="4172" w:type="dxa"/>
+            <w:tcW w:w="4112" w:type="dxa"/>
           </w:tcPr>
           <w:p>
             <w:pPr>
@@ -13715,7 +13715,7 @@
         </w:trPr>
         <w:tc>
           <w:tcPr>
-            <w:tcW w:w="2031" w:type="dxa"/>
+            <w:tcW w:w="2511" w:type="dxa"/>
           </w:tcPr>
           <w:p>
             <w:pPr>
@@ -13738,7 +13738,7 @@
         </w:tc>
         <w:tc>
           <w:tcPr>
-            <w:tcW w:w="977" w:type="dxa"/>
+            <w:tcW w:w="1177" w:type="dxa"/>
           </w:tcPr>
           <w:p>
             <w:pPr>
@@ -13757,7 +13757,7 @@
         </w:tc>
         <w:tc>
           <w:tcPr>
-            <w:tcW w:w="2532" w:type="dxa"/>
+            <w:tcW w:w="2481" w:type="dxa"/>
           </w:tcPr>
           <w:p>
             <w:pPr>
@@ -13777,7 +13777,7 @@
         </w:tc>
         <w:tc>
           <w:tcPr>
-            <w:tcW w:w="4172" w:type="dxa"/>
+            <w:tcW w:w="4112" w:type="dxa"/>
           </w:tcPr>
           <w:p>
             <w:pPr>
@@ -13802,7 +13802,7 @@
         </w:trPr>
         <w:tc>
           <w:tcPr>
-            <w:tcW w:w="2031" w:type="dxa"/>
+            <w:tcW w:w="2511" w:type="dxa"/>
           </w:tcPr>
           <w:p>
             <w:pPr>
@@ -13825,7 +13825,7 @@
         </w:tc>
         <w:tc>
           <w:tcPr>
-            <w:tcW w:w="977" w:type="dxa"/>
+            <w:tcW w:w="1177" w:type="dxa"/>
           </w:tcPr>
           <w:p>
             <w:pPr>
@@ -13844,7 +13844,7 @@
         </w:tc>
         <w:tc>
           <w:tcPr>
-            <w:tcW w:w="2532" w:type="dxa"/>
+            <w:tcW w:w="2481" w:type="dxa"/>
           </w:tcPr>
           <w:p>
             <w:pPr>
@@ -13858,7 +13858,7 @@
         </w:tc>
         <w:tc>
           <w:tcPr>
-            <w:tcW w:w="4172" w:type="dxa"/>
+            <w:tcW w:w="4112" w:type="dxa"/>
           </w:tcPr>
           <w:p>
             <w:pPr>
@@ -13884,7 +13884,7 @@
         </w:trPr>
         <w:tc>
           <w:tcPr>
-            <w:tcW w:w="2031" w:type="dxa"/>
+            <w:tcW w:w="2511" w:type="dxa"/>
           </w:tcPr>
           <w:p>
             <w:pPr>
@@ -13931,7 +13931,7 @@
         </w:tc>
         <w:tc>
           <w:tcPr>
-            <w:tcW w:w="977" w:type="dxa"/>
+            <w:tcW w:w="1177" w:type="dxa"/>
           </w:tcPr>
           <w:p>
             <w:pPr>
@@ -13950,7 +13950,7 @@
         </w:tc>
         <w:tc>
           <w:tcPr>
-            <w:tcW w:w="2532" w:type="dxa"/>
+            <w:tcW w:w="2481" w:type="dxa"/>
           </w:tcPr>
           <w:p>
             <w:pPr>
@@ -13964,7 +13964,7 @@
         </w:tc>
         <w:tc>
           <w:tcPr>
-            <w:tcW w:w="4172" w:type="dxa"/>
+            <w:tcW w:w="4112" w:type="dxa"/>
           </w:tcPr>
           <w:p>
             <w:pPr>
@@ -13990,7 +13990,7 @@
         </w:trPr>
         <w:tc>
           <w:tcPr>
-            <w:tcW w:w="2031" w:type="dxa"/>
+            <w:tcW w:w="2511" w:type="dxa"/>
           </w:tcPr>
           <w:p>
             <w:pPr>
@@ -14013,7 +14013,7 @@
         </w:tc>
         <w:tc>
           <w:tcPr>
-            <w:tcW w:w="977" w:type="dxa"/>
+            <w:tcW w:w="1177" w:type="dxa"/>
           </w:tcPr>
           <w:p>
             <w:pPr>
@@ -14032,7 +14032,7 @@
         </w:tc>
         <w:tc>
           <w:tcPr>
-            <w:tcW w:w="2532" w:type="dxa"/>
+            <w:tcW w:w="2481" w:type="dxa"/>
           </w:tcPr>
           <w:p>
             <w:pPr>
@@ -14046,7 +14046,7 @@
         </w:tc>
         <w:tc>
           <w:tcPr>
-            <w:tcW w:w="4172" w:type="dxa"/>
+            <w:tcW w:w="4112" w:type="dxa"/>
           </w:tcPr>
           <w:p>
             <w:pPr>
@@ -14088,7 +14088,7 @@
         </w:trPr>
         <w:tc>
           <w:tcPr>
-            <w:tcW w:w="2031" w:type="dxa"/>
+            <w:tcW w:w="2511" w:type="dxa"/>
           </w:tcPr>
           <w:p>
             <w:pPr>
@@ -14111,7 +14111,7 @@
         </w:tc>
         <w:tc>
           <w:tcPr>
-            <w:tcW w:w="977" w:type="dxa"/>
+            <w:tcW w:w="1177" w:type="dxa"/>
           </w:tcPr>
           <w:p>
             <w:pPr>
@@ -14130,7 +14130,7 @@
         </w:tc>
         <w:tc>
           <w:tcPr>
-            <w:tcW w:w="2532" w:type="dxa"/>
+            <w:tcW w:w="2481" w:type="dxa"/>
           </w:tcPr>
           <w:p>
             <w:pPr>
@@ -14144,7 +14144,7 @@
         </w:tc>
         <w:tc>
           <w:tcPr>
-            <w:tcW w:w="4172" w:type="dxa"/>
+            <w:tcW w:w="4112" w:type="dxa"/>
           </w:tcPr>
           <w:p>
             <w:pPr>
@@ -14176,6 +14176,202 @@
                 <w:lang w:val="en-AU"/>
               </w:rPr>
               <w:t>.</w:t>
+            </w:r>
+          </w:p>
+        </w:tc>
+      </w:tr>
+      <w:tr>
+        <w:trPr>
+          <w:cantSplit/>
+        </w:trPr>
+        <w:tc>
+          <w:tcPr>
+            <w:tcW w:w="2511" w:type="dxa"/>
+          </w:tcPr>
+          <w:p>
+            <w:pPr>
+              <w:spacing w:line="240" w:lineRule="auto"/>
+              <w:rPr>
+                <w:rStyle w:val="Technical2"/>
+                <w:rFonts w:ascii="Courier New" w:hAnsi="Courier New" w:cs="Courier New"/>
+                <w:szCs w:val="20"/>
+              </w:rPr>
+            </w:pPr>
+            <w:r>
+              <w:rPr>
+                <w:rStyle w:val="Technical2"/>
+                <w:rFonts w:ascii="Courier New" w:hAnsi="Courier New" w:cs="Courier New"/>
+                <w:szCs w:val="20"/>
+              </w:rPr>
+              <w:t>OVERDUE_RESCHED_FAC</w:t>
+            </w:r>
+          </w:p>
+        </w:tc>
+        <w:tc>
+          <w:tcPr>
+            <w:tcW w:w="1177" w:type="dxa"/>
+          </w:tcPr>
+          <w:p>
+            <w:pPr>
+              <w:pStyle w:val="Default"/>
+              <w:rPr>
+                <w:rFonts w:ascii="Times New Roman" w:hAnsi="Times New Roman" w:cs="Times New Roman"/>
+              </w:rPr>
+            </w:pPr>
+            <w:r>
+              <w:rPr>
+                <w:rFonts w:ascii="Times New Roman" w:hAnsi="Times New Roman" w:cs="Times New Roman"/>
+              </w:rPr>
+              <w:t>Real</w:t>
+            </w:r>
+          </w:p>
+        </w:tc>
+        <w:tc>
+          <w:tcPr>
+            <w:tcW w:w="2481" w:type="dxa"/>
+          </w:tcPr>
+          <w:p>
+            <w:pPr>
+              <w:spacing w:after="0" w:afterAutospacing="0" w:line="240" w:lineRule="auto"/>
+              <w:jc w:val="center"/>
+              <w:rPr>
+                <w:lang w:val="en-AU"/>
+              </w:rPr>
+            </w:pPr>
+          </w:p>
+        </w:tc>
+        <w:tc>
+          <w:tcPr>
+            <w:tcW w:w="4112" w:type="dxa"/>
+          </w:tcPr>
+          <w:p>
+            <w:pPr>
+              <w:pStyle w:val="Default"/>
+              <w:rPr>
+                <w:rFonts w:ascii="Times New Roman" w:hAnsi="Times New Roman" w:cs="Times New Roman"/>
+                <w:lang w:val="en-AU"/>
+              </w:rPr>
+            </w:pPr>
+            <w:r>
+              <w:rPr>
+                <w:rFonts w:ascii="Times New Roman" w:hAnsi="Times New Roman" w:cs="Times New Roman"/>
+                <w:lang w:val="en-AU"/>
+              </w:rPr>
+              <w:t xml:space="preserve">YAMR option to specify when an overdue run will be rescheduled.  Runs are rescheduled when they are overdue by </w:t>
+            </w:r>
+            <w:r>
+              <w:rPr>
+                <w:rStyle w:val="Technical2"/>
+                <w:rFonts w:ascii="Courier New" w:hAnsi="Courier New"/>
+                <w:szCs w:val="20"/>
+              </w:rPr>
+              <w:t>OVERDUE_RESCHED_FAC</w:t>
+            </w:r>
+            <w:r>
+              <w:rPr>
+                <w:rStyle w:val="Technical2"/>
+                <w:rFonts w:ascii="Courier New" w:hAnsi="Courier New"/>
+                <w:szCs w:val="20"/>
+              </w:rPr>
+              <w:t xml:space="preserve"> * average run time</w:t>
+            </w:r>
+          </w:p>
+        </w:tc>
+      </w:tr>
+      <w:tr>
+        <w:trPr>
+          <w:cantSplit/>
+        </w:trPr>
+        <w:tc>
+          <w:tcPr>
+            <w:tcW w:w="2511" w:type="dxa"/>
+          </w:tcPr>
+          <w:p>
+            <w:pPr>
+              <w:spacing w:line="240" w:lineRule="auto"/>
+              <w:rPr>
+                <w:rStyle w:val="Technical2"/>
+                <w:rFonts w:ascii="Courier New" w:hAnsi="Courier New" w:cs="Courier New"/>
+                <w:szCs w:val="20"/>
+              </w:rPr>
+            </w:pPr>
+            <w:r>
+              <w:rPr>
+                <w:rStyle w:val="Technical2"/>
+                <w:rFonts w:ascii="Courier New" w:hAnsi="Courier New" w:cs="Courier New"/>
+                <w:szCs w:val="20"/>
+              </w:rPr>
+              <w:t>OVERDUE_GIVEUP_FAC</w:t>
+            </w:r>
+          </w:p>
+        </w:tc>
+        <w:tc>
+          <w:tcPr>
+            <w:tcW w:w="1177" w:type="dxa"/>
+          </w:tcPr>
+          <w:p>
+            <w:pPr>
+              <w:pStyle w:val="Default"/>
+              <w:rPr>
+                <w:rFonts w:ascii="Times New Roman" w:hAnsi="Times New Roman" w:cs="Times New Roman"/>
+              </w:rPr>
+            </w:pPr>
+            <w:r>
+              <w:rPr>
+                <w:rFonts w:ascii="Times New Roman" w:hAnsi="Times New Roman" w:cs="Times New Roman"/>
+              </w:rPr>
+              <w:t>Real</w:t>
+            </w:r>
+          </w:p>
+        </w:tc>
+        <w:tc>
+          <w:tcPr>
+            <w:tcW w:w="2481" w:type="dxa"/>
+          </w:tcPr>
+          <w:p>
+            <w:pPr>
+              <w:spacing w:after="0" w:afterAutospacing="0" w:line="240" w:lineRule="auto"/>
+              <w:jc w:val="center"/>
+              <w:rPr>
+                <w:lang w:val="en-AU"/>
+              </w:rPr>
+            </w:pPr>
+          </w:p>
+        </w:tc>
+        <w:tc>
+          <w:tcPr>
+            <w:tcW w:w="4112" w:type="dxa"/>
+          </w:tcPr>
+          <w:p>
+            <w:pPr>
+              <w:pStyle w:val="Default"/>
+              <w:rPr>
+                <w:rFonts w:ascii="Times New Roman" w:hAnsi="Times New Roman" w:cs="Times New Roman"/>
+                <w:lang w:val="en-AU"/>
+              </w:rPr>
+            </w:pPr>
+            <w:r>
+              <w:rPr>
+                <w:rFonts w:ascii="Times New Roman" w:hAnsi="Times New Roman" w:cs="Times New Roman"/>
+                <w:lang w:val="en-AU"/>
+              </w:rPr>
+              <w:t xml:space="preserve">YAMR option to specify when an overdue run will be aborted.  Runs are aborted when they are overdue by </w:t>
+            </w:r>
+            <w:r>
+              <w:rPr>
+                <w:rStyle w:val="Technical2"/>
+                <w:rFonts w:ascii="Courier New" w:hAnsi="Courier New"/>
+                <w:szCs w:val="20"/>
+              </w:rPr>
+              <w:t>OVERDUE_GIVEUP_FAC</w:t>
+            </w:r>
+            <w:r>
+              <w:rPr>
+                <w:rStyle w:val="Technical2"/>
+                <w:rFonts w:ascii="Courier New" w:hAnsi="Courier New"/>
+                <w:szCs w:val="20"/>
+              </w:rPr>
+              <w:t xml:space="preserve"> * average run time</w:t>
             </w:r>
           </w:p>
         </w:tc>
@@ -14274,6 +14470,7 @@
         <w:ind w:left="720" w:hanging="720"/>
       </w:pPr>
       <w:r>
+        <w:lastRenderedPageBreak/>
         <w:t>Muffels, C.T., Schreüder, W.A.,</w:t>
       </w:r>
       <w:r>
@@ -14341,7 +14538,6 @@
         </w:rPr>
       </w:pPr>
       <w:r>
-        <w:lastRenderedPageBreak/>
         <w:t>Muffels, C.T., Schreüder, W.A.,</w:t>
       </w:r>
       <w:r>
@@ -14449,7 +14645,7 @@
             <w:rPr>
               <w:noProof/>
             </w:rPr>
-            <w:t>2</w:t>
+            <w:t>16</w:t>
           </w:r>
         </w:fldSimple>
       </w:p>
@@ -24608,7 +24804,7 @@
 </file>
 
 <file path=customXml/itemProps1.xml><?xml version="1.0" encoding="utf-8"?>
-<ds:datastoreItem xmlns:ds="http://schemas.openxmlformats.org/officeDocument/2006/customXml" ds:itemID="{46CAE861-8FB7-4269-9785-57EC2AEBD57C}">
+<ds:datastoreItem xmlns:ds="http://schemas.openxmlformats.org/officeDocument/2006/customXml" ds:itemID="{FA3D91F1-FAB8-42E7-8F00-D3197D882E9D}">
   <ds:schemaRefs>
     <ds:schemaRef ds:uri="http://schemas.openxmlformats.org/officeDocument/2006/bibliography"/>
   </ds:schemaRefs>

</xml_diff>

<commit_message>
1) YAMR Security updates 2) Fixed Method of Morris bug preventing log sensitivities being written to .mio file
</commit_message>
<xml_diff>
--- a/pest++_input.docx
+++ b/pest++_input.docx
@@ -12,10 +12,7 @@
       <w:bookmarkStart w:id="0" w:name="_Toc298180242"/>
       <w:bookmarkStart w:id="1" w:name="_Toc414953495"/>
       <w:r>
-        <w:t>PEST++ Version 3</w:t>
-      </w:r>
-      <w:r>
-        <w:t>.1</w:t>
+        <w:t>PEST++ Version 3.1</w:t>
       </w:r>
       <w:r>
         <w:t xml:space="preserve"> Input Instruc</w:t>
@@ -803,7 +800,83 @@
                 <w:sz w:val="20"/>
                 <w:szCs w:val="20"/>
               </w:rPr>
-              <w:t>/H &lt;hostname&gt;:&lt;port&gt;</w:t>
+              <w:t xml:space="preserve">/H </w:t>
+            </w:r>
+            <w:r>
+              <w:rPr>
+                <w:rFonts w:ascii="Courier New" w:hAnsi="Courier New" w:cs="Courier New"/>
+                <w:sz w:val="20"/>
+                <w:szCs w:val="20"/>
+              </w:rPr>
+              <w:t>&lt;</w:t>
+            </w:r>
+            <w:proofErr w:type="spellStart"/>
+            <w:r>
+              <w:rPr>
+                <w:rFonts w:ascii="Courier New" w:hAnsi="Courier New" w:cs="Courier New"/>
+                <w:sz w:val="20"/>
+                <w:szCs w:val="20"/>
+              </w:rPr>
+              <w:t>case</w:t>
+            </w:r>
+            <w:r>
+              <w:rPr>
+                <w:rFonts w:ascii="Courier New" w:hAnsi="Courier New" w:cs="Courier New"/>
+                <w:sz w:val="20"/>
+                <w:szCs w:val="20"/>
+              </w:rPr>
+              <w:t>name</w:t>
+            </w:r>
+            <w:proofErr w:type="spellEnd"/>
+            <w:r>
+              <w:rPr>
+                <w:rFonts w:ascii="Courier New" w:hAnsi="Courier New" w:cs="Courier New"/>
+                <w:sz w:val="20"/>
+                <w:szCs w:val="20"/>
+              </w:rPr>
+              <w:t>&gt;</w:t>
+            </w:r>
+            <w:r>
+              <w:rPr>
+                <w:rFonts w:ascii="Courier New" w:hAnsi="Courier New" w:cs="Courier New"/>
+                <w:sz w:val="20"/>
+                <w:szCs w:val="20"/>
+              </w:rPr>
+              <w:t>.</w:t>
+            </w:r>
+            <w:proofErr w:type="spellStart"/>
+            <w:r>
+              <w:rPr>
+                <w:rFonts w:ascii="Courier New" w:hAnsi="Courier New" w:cs="Courier New"/>
+                <w:sz w:val="20"/>
+                <w:szCs w:val="20"/>
+              </w:rPr>
+              <w:t>ps</w:t>
+            </w:r>
+            <w:r>
+              <w:rPr>
+                <w:rFonts w:ascii="Courier New" w:hAnsi="Courier New" w:cs="Courier New"/>
+                <w:sz w:val="20"/>
+                <w:szCs w:val="20"/>
+              </w:rPr>
+              <w:t>t</w:t>
+            </w:r>
+            <w:proofErr w:type="spellEnd"/>
+            <w:r>
+              <w:rPr>
+                <w:rFonts w:ascii="Courier New" w:hAnsi="Courier New" w:cs="Courier New"/>
+                <w:sz w:val="20"/>
+                <w:szCs w:val="20"/>
+              </w:rPr>
+              <w:t xml:space="preserve"> </w:t>
+            </w:r>
+            <w:r>
+              <w:rPr>
+                <w:rFonts w:ascii="Courier New" w:hAnsi="Courier New" w:cs="Courier New"/>
+                <w:sz w:val="20"/>
+                <w:szCs w:val="20"/>
+              </w:rPr>
+              <w:t>&lt;hostname&gt;:&lt;port&gt;</w:t>
             </w:r>
           </w:p>
         </w:tc>
@@ -16391,7 +16464,7 @@
             <w:rPr>
               <w:noProof/>
             </w:rPr>
-            <w:t>15</w:t>
+            <w:t>2</w:t>
           </w:r>
         </w:fldSimple>
       </w:p>
@@ -26972,7 +27045,7 @@
 </file>
 
 <file path=customXml/itemProps1.xml><?xml version="1.0" encoding="utf-8"?>
-<ds:datastoreItem xmlns:ds="http://schemas.openxmlformats.org/officeDocument/2006/customXml" ds:itemID="{71405555-D12A-412C-8417-E39A4EC2C4D2}">
+<ds:datastoreItem xmlns:ds="http://schemas.openxmlformats.org/officeDocument/2006/customXml" ds:itemID="{0499B1E5-D830-414D-B2B7-3D9421934AE5}">
   <ds:schemaRefs>
     <ds:schemaRef ds:uri="http://schemas.openxmlformats.org/officeDocument/2006/bibliography"/>
   </ds:schemaRefs>

</xml_diff>